<commit_message>
06. Photo Gallery task finished
</commit_message>
<xml_diff>
--- a/11. Flexbox/01. Flexbox tasks.docx
+++ b/11. Flexbox/01. Flexbox tasks.docx
@@ -1,10 +1,10 @@
 
 <file path=word/document.xml><?xml version="1.0" encoding="utf-8"?>
-<w:document xmlns:wpc="http://schemas.microsoft.com/office/word/2010/wordprocessingCanvas" xmlns:cx="http://schemas.microsoft.com/office/drawing/2014/chartex" xmlns:cx1="http://schemas.microsoft.com/office/drawing/2015/9/8/chartex" xmlns:cx2="http://schemas.microsoft.com/office/drawing/2015/10/21/chartex" xmlns:cx3="http://schemas.microsoft.com/office/drawing/2016/5/9/chartex" xmlns:cx4="http://schemas.microsoft.com/office/drawing/2016/5/10/chartex" xmlns:cx5="http://schemas.microsoft.com/office/drawing/2016/5/11/chartex" xmlns:cx6="http://schemas.microsoft.com/office/drawing/2016/5/12/chartex" xmlns:cx7="http://schemas.microsoft.com/office/drawing/2016/5/13/chartex" xmlns:cx8="http://schemas.microsoft.com/office/drawing/2016/5/14/chartex" xmlns:mc="http://schemas.openxmlformats.org/markup-compatibility/2006" xmlns:aink="http://schemas.microsoft.com/office/drawing/2016/ink" xmlns:am3d="http://schemas.microsoft.com/office/drawing/2017/model3d" xmlns:o="urn:schemas-microsoft-com:office:office" xmlns:r="http://schemas.openxmlformats.org/officeDocument/2006/relationships" xmlns:m="http://schemas.openxmlformats.org/officeDocument/2006/math" xmlns:v="urn:schemas-microsoft-com:vml" xmlns:wp14="http://schemas.microsoft.com/office/word/2010/wordprocessingDrawing" xmlns:wp="http://schemas.openxmlformats.org/drawingml/2006/wordprocessingDrawing" xmlns:w10="urn:schemas-microsoft-com:office:word" xmlns:w="http://schemas.openxmlformats.org/wordprocessingml/2006/main" xmlns:w14="http://schemas.microsoft.com/office/word/2010/wordml" xmlns:w15="http://schemas.microsoft.com/office/word/2012/wordml" xmlns:w16cex="http://schemas.microsoft.com/office/word/2018/wordml/cex" xmlns:w16cid="http://schemas.microsoft.com/office/word/2016/wordml/cid" xmlns:w16="http://schemas.microsoft.com/office/word/2018/wordml" xmlns:w16sdtdh="http://schemas.microsoft.com/office/word/2020/wordml/sdtdatahash" xmlns:w16se="http://schemas.microsoft.com/office/word/2015/wordml/symex" xmlns:wpg="http://schemas.microsoft.com/office/word/2010/wordprocessingGroup" xmlns:wpi="http://schemas.microsoft.com/office/word/2010/wordprocessingInk" xmlns:wne="http://schemas.microsoft.com/office/word/2006/wordml" xmlns:wps="http://schemas.microsoft.com/office/word/2010/wordprocessingShape" mc:Ignorable="w14 w15 w16se w16cid w16 w16cex w16sdtdh wp14">
+<w:document xmlns:wpc="http://schemas.microsoft.com/office/word/2010/wordprocessingCanvas" xmlns:cx="http://schemas.microsoft.com/office/drawing/2014/chartex" xmlns:cx1="http://schemas.microsoft.com/office/drawing/2015/9/8/chartex" xmlns:mc="http://schemas.openxmlformats.org/markup-compatibility/2006" xmlns:o="urn:schemas-microsoft-com:office:office" xmlns:r="http://schemas.openxmlformats.org/officeDocument/2006/relationships" xmlns:m="http://schemas.openxmlformats.org/officeDocument/2006/math" xmlns:v="urn:schemas-microsoft-com:vml" xmlns:wp14="http://schemas.microsoft.com/office/word/2010/wordprocessingDrawing" xmlns:wp="http://schemas.openxmlformats.org/drawingml/2006/wordprocessingDrawing" xmlns:w10="urn:schemas-microsoft-com:office:word" xmlns:w="http://schemas.openxmlformats.org/wordprocessingml/2006/main" xmlns:w14="http://schemas.microsoft.com/office/word/2010/wordml" xmlns:w15="http://schemas.microsoft.com/office/word/2012/wordml" xmlns:w16se="http://schemas.microsoft.com/office/word/2015/wordml/symex" xmlns:wpg="http://schemas.microsoft.com/office/word/2010/wordprocessingGroup" xmlns:wpi="http://schemas.microsoft.com/office/word/2010/wordprocessingInk" xmlns:wne="http://schemas.microsoft.com/office/word/2006/wordml" xmlns:wps="http://schemas.microsoft.com/office/word/2010/wordprocessingShape" mc:Ignorable="w14 w15 w16se wp14">
   <w:body>
     <w:p>
       <w:pPr>
-        <w:pStyle w:val="1"/>
+        <w:pStyle w:val="Heading1"/>
         <w:jc w:val="center"/>
         <w:rPr>
           <w:bCs/>
@@ -34,39 +34,39 @@
       <w:hyperlink r:id="rId8" w:history="1">
         <w:r>
           <w:rPr>
-            <w:rStyle w:val="a9"/>
+            <w:rStyle w:val="Hyperlink"/>
           </w:rPr>
           <w:t>"</w:t>
         </w:r>
         <w:r>
           <w:rPr>
-            <w:rStyle w:val="a9"/>
+            <w:rStyle w:val="Hyperlink"/>
             <w:noProof/>
           </w:rPr>
           <w:t xml:space="preserve">HTML </w:t>
         </w:r>
         <w:r>
           <w:rPr>
-            <w:rStyle w:val="a9"/>
+            <w:rStyle w:val="Hyperlink"/>
           </w:rPr>
           <w:t xml:space="preserve">and </w:t>
         </w:r>
         <w:r>
           <w:rPr>
-            <w:rStyle w:val="a9"/>
+            <w:rStyle w:val="Hyperlink"/>
             <w:noProof/>
           </w:rPr>
           <w:t>CSS</w:t>
         </w:r>
         <w:r>
           <w:rPr>
-            <w:rStyle w:val="a9"/>
+            <w:rStyle w:val="Hyperlink"/>
           </w:rPr>
           <w:t xml:space="preserve">" course @ </w:t>
         </w:r>
         <w:r>
           <w:rPr>
-            <w:rStyle w:val="a9"/>
+            <w:rStyle w:val="Hyperlink"/>
             <w:noProof/>
           </w:rPr>
           <w:t>SoftUni</w:t>
@@ -87,7 +87,7 @@
       <w:hyperlink r:id="rId9" w:history="1">
         <w:r>
           <w:rPr>
-            <w:rStyle w:val="a9"/>
+            <w:rStyle w:val="Hyperlink"/>
           </w:rPr>
           <w:t>https://judge.softuni.org/Contests/3335/Flexbox</w:t>
         </w:r>
@@ -98,7 +98,7 @@
     </w:p>
     <w:p>
       <w:pPr>
-        <w:pStyle w:val="1"/>
+        <w:pStyle w:val="Heading1"/>
         <w:numPr>
           <w:ilvl w:val="0"/>
           <w:numId w:val="43"/>
@@ -130,6 +130,7 @@
       <w:r>
         <w:rPr>
           <w:noProof/>
+          <w:lang w:val="en-GB" w:eastAsia="en-GB"/>
         </w:rPr>
         <w:drawing>
           <wp:inline distT="0" distB="0" distL="0" distR="0" wp14:anchorId="0D0D3D71" wp14:editId="4FFACC20">
@@ -185,13 +186,13 @@
     </w:p>
     <w:p>
       <w:pPr>
-        <w:pStyle w:val="ac"/>
+        <w:pStyle w:val="ListParagraph"/>
         <w:numPr>
           <w:ilvl w:val="0"/>
           <w:numId w:val="46"/>
         </w:numPr>
         <w:rPr>
-          <w:rStyle w:val="ab"/>
+          <w:rStyle w:val="Strong"/>
           <w:b w:val="0"/>
           <w:bCs w:val="0"/>
           <w:lang w:val="bg-BG"/>
@@ -206,7 +207,7 @@
       </w:r>
       <w:r>
         <w:rPr>
-          <w:rStyle w:val="ab"/>
+          <w:rStyle w:val="Strong"/>
           <w:rFonts w:cstheme="minorHAnsi"/>
           <w:color w:val="000000"/>
         </w:rPr>
@@ -230,7 +231,7 @@
       </w:r>
       <w:r>
         <w:rPr>
-          <w:rStyle w:val="ab"/>
+          <w:rStyle w:val="Strong"/>
           <w:rFonts w:cstheme="minorHAnsi"/>
           <w:b w:val="0"/>
           <w:bCs w:val="0"/>
@@ -1256,7 +1257,7 @@
     </w:p>
     <w:p>
       <w:pPr>
-        <w:pStyle w:val="2"/>
+        <w:pStyle w:val="Heading2"/>
         <w:numPr>
           <w:ilvl w:val="0"/>
           <w:numId w:val="43"/>
@@ -1294,6 +1295,7 @@
       <w:r>
         <w:rPr>
           <w:noProof/>
+          <w:lang w:val="en-GB" w:eastAsia="en-GB"/>
         </w:rPr>
         <w:lastRenderedPageBreak/>
         <w:drawing>
@@ -1356,7 +1358,7 @@
           <w:numId w:val="46"/>
         </w:numPr>
         <w:rPr>
-          <w:rStyle w:val="ab"/>
+          <w:rStyle w:val="Strong"/>
           <w:rFonts w:asciiTheme="minorHAnsi" w:hAnsiTheme="minorHAnsi" w:cstheme="minorHAnsi"/>
           <w:b w:val="0"/>
           <w:bCs w:val="0"/>
@@ -1378,7 +1380,7 @@
       </w:r>
       <w:r>
         <w:rPr>
-          <w:rStyle w:val="ab"/>
+          <w:rStyle w:val="Strong"/>
           <w:rFonts w:asciiTheme="minorHAnsi" w:hAnsiTheme="minorHAnsi" w:cstheme="minorHAnsi"/>
           <w:color w:val="000000"/>
           <w:sz w:val="22"/>
@@ -1411,7 +1413,7 @@
       </w:r>
       <w:r>
         <w:rPr>
-          <w:rStyle w:val="ab"/>
+          <w:rStyle w:val="Strong"/>
           <w:rFonts w:asciiTheme="minorHAnsi" w:hAnsiTheme="minorHAnsi" w:cstheme="minorHAnsi"/>
           <w:b w:val="0"/>
           <w:bCs w:val="0"/>
@@ -1459,7 +1461,7 @@
     </w:p>
     <w:p>
       <w:pPr>
-        <w:pStyle w:val="ac"/>
+        <w:pStyle w:val="ListParagraph"/>
         <w:numPr>
           <w:ilvl w:val="0"/>
           <w:numId w:val="40"/>
@@ -1506,7 +1508,7 @@
     </w:p>
     <w:p>
       <w:pPr>
-        <w:pStyle w:val="ac"/>
+        <w:pStyle w:val="ListParagraph"/>
         <w:numPr>
           <w:ilvl w:val="0"/>
           <w:numId w:val="40"/>
@@ -1835,7 +1837,7 @@
     </w:p>
     <w:p>
       <w:pPr>
-        <w:pStyle w:val="2"/>
+        <w:pStyle w:val="Heading2"/>
         <w:numPr>
           <w:ilvl w:val="0"/>
           <w:numId w:val="43"/>
@@ -1873,6 +1875,7 @@
       <w:r>
         <w:rPr>
           <w:noProof/>
+          <w:lang w:val="en-GB" w:eastAsia="en-GB"/>
         </w:rPr>
         <w:drawing>
           <wp:inline distT="0" distB="0" distL="0" distR="0" wp14:anchorId="03BC2EDD" wp14:editId="59E8BCDF">
@@ -1953,7 +1956,7 @@
       </w:r>
       <w:r>
         <w:rPr>
-          <w:rStyle w:val="ab"/>
+          <w:rStyle w:val="Strong"/>
           <w:rFonts w:asciiTheme="minorHAnsi" w:hAnsiTheme="minorHAnsi" w:cstheme="minorHAnsi"/>
           <w:color w:val="000000"/>
           <w:sz w:val="22"/>
@@ -1999,7 +2002,7 @@
       </w:r>
       <w:r>
         <w:rPr>
-          <w:rStyle w:val="ab"/>
+          <w:rStyle w:val="Strong"/>
           <w:rFonts w:asciiTheme="minorHAnsi" w:hAnsiTheme="minorHAnsi" w:cstheme="minorHAnsi"/>
           <w:b w:val="0"/>
           <w:bCs w:val="0"/>
@@ -2552,7 +2555,7 @@
     </w:p>
     <w:p>
       <w:pPr>
-        <w:pStyle w:val="2"/>
+        <w:pStyle w:val="Heading2"/>
         <w:numPr>
           <w:ilvl w:val="0"/>
           <w:numId w:val="43"/>
@@ -2590,6 +2593,7 @@
       <w:r>
         <w:rPr>
           <w:noProof/>
+          <w:lang w:val="en-GB" w:eastAsia="en-GB"/>
         </w:rPr>
         <w:drawing>
           <wp:inline distT="0" distB="0" distL="0" distR="0" wp14:anchorId="75F59C3C" wp14:editId="6A7799AA">
@@ -2638,7 +2642,7 @@
                       <a:tailEnd type="none" w="med" len="med"/>
                       <a:extLst>
                         <a:ext uri="{C807C97D-BFC1-408E-A445-0C87EB9F89A2}">
-                          <ask:lineSketchStyleProps xmlns:ask="http://schemas.microsoft.com/office/drawing/2018/sketchyshapes" sd="0">
+                          <ask:lineSketchStyleProps xmlns:ask="http://schemas.microsoft.com/office/drawing/2018/sketchyshapes" xmlns:w16sdtdh="http://schemas.microsoft.com/office/word/2020/wordml/sdtdatahash" xmlns:w16="http://schemas.microsoft.com/office/word/2018/wordml" xmlns:w16cid="http://schemas.microsoft.com/office/word/2016/wordml/cid" xmlns:w16cex="http://schemas.microsoft.com/office/word/2018/wordml/cex" xmlns:w="http://schemas.openxmlformats.org/wordprocessingml/2006/main" xmlns:w10="urn:schemas-microsoft-com:office:word" xmlns:v="urn:schemas-microsoft-com:vml" xmlns:o="urn:schemas-microsoft-com:office:office" xmlns:am3d="http://schemas.microsoft.com/office/drawing/2017/model3d" xmlns:aink="http://schemas.microsoft.com/office/drawing/2016/ink" xmlns:cx8="http://schemas.microsoft.com/office/drawing/2016/5/14/chartex" xmlns:cx7="http://schemas.microsoft.com/office/drawing/2016/5/13/chartex" xmlns:cx6="http://schemas.microsoft.com/office/drawing/2016/5/12/chartex" xmlns:cx5="http://schemas.microsoft.com/office/drawing/2016/5/11/chartex" xmlns:cx4="http://schemas.microsoft.com/office/drawing/2016/5/10/chartex" xmlns:cx3="http://schemas.microsoft.com/office/drawing/2016/5/9/chartex" xmlns:cx2="http://schemas.microsoft.com/office/drawing/2015/10/21/chartex" xmlns="" sd="0">
                             <a:custGeom>
                               <a:avLst/>
                               <a:gdLst/>
@@ -2707,7 +2711,7 @@
     </w:p>
     <w:p>
       <w:pPr>
-        <w:pStyle w:val="3"/>
+        <w:pStyle w:val="Heading3"/>
         <w:rPr>
           <w:lang w:val="bg-BG"/>
         </w:rPr>
@@ -3267,7 +3271,7 @@
     </w:p>
     <w:p>
       <w:pPr>
-        <w:pStyle w:val="2"/>
+        <w:pStyle w:val="Heading2"/>
         <w:numPr>
           <w:ilvl w:val="0"/>
           <w:numId w:val="43"/>
@@ -3300,6 +3304,7 @@
       <w:r>
         <w:rPr>
           <w:noProof/>
+          <w:lang w:val="en-GB" w:eastAsia="en-GB"/>
         </w:rPr>
         <w:drawing>
           <wp:inline distT="0" distB="0" distL="0" distR="0" wp14:anchorId="094EEFF2" wp14:editId="3457BA95">
@@ -3395,7 +3400,7 @@
     </w:p>
     <w:p>
       <w:pPr>
-        <w:pStyle w:val="3"/>
+        <w:pStyle w:val="Heading3"/>
         <w:rPr>
           <w:lang w:val="bg-BG"/>
         </w:rPr>
@@ -3967,12 +3972,13 @@
     <w:p>
       <w:pPr>
         <w:rPr>
-          <w:lang w:val="bg-BG"/>
+          <w:lang w:val="en-GB"/>
         </w:rPr>
       </w:pPr>
       <w:r>
         <w:rPr>
           <w:noProof/>
+          <w:lang w:val="en-GB" w:eastAsia="en-GB"/>
         </w:rPr>
         <w:drawing>
           <wp:inline distT="0" distB="0" distL="0" distR="0" wp14:anchorId="249DAB4A" wp14:editId="4FC10275">
@@ -4068,7 +4074,7 @@
     </w:p>
     <w:p>
       <w:pPr>
-        <w:pStyle w:val="3"/>
+        <w:pStyle w:val="Heading3"/>
         <w:rPr>
           <w:lang w:val="bg-BG"/>
         </w:rPr>
@@ -4100,13 +4106,6 @@
       </w:r>
       <w:r>
         <w:rPr>
-          <w:rStyle w:val="CodeChar"/>
-          <w:lang w:eastAsia="en-GB"/>
-        </w:rPr>
-        <w:t>gallery</w:t>
-      </w:r>
-      <w:r>
-        <w:rPr>
           <w:rFonts w:eastAsia="Times New Roman" w:cstheme="minorHAnsi"/>
           <w:noProof/>
           <w:color w:val="000000"/>
@@ -4322,6 +4321,7 @@
         </w:rPr>
         <w:t xml:space="preserve">Set the </w:t>
       </w:r>
+      <w:proofErr w:type="spellStart"/>
       <w:r>
         <w:rPr>
           <w:rFonts w:eastAsia="Times New Roman" w:cstheme="minorHAnsi"/>
@@ -4332,40 +4332,7 @@
         </w:rPr>
         <w:t>ul</w:t>
       </w:r>
-      <w:r>
-        <w:rPr>
-          <w:rFonts w:eastAsia="Times New Roman" w:cstheme="minorHAnsi"/>
-          <w:color w:val="000000"/>
-          <w:lang w:eastAsia="en-GB"/>
-        </w:rPr>
-        <w:t xml:space="preserve"> </w:t>
-      </w:r>
-      <w:r>
-        <w:rPr>
-          <w:rFonts w:eastAsia="Times New Roman" w:cstheme="minorHAnsi"/>
-          <w:color w:val="000000"/>
-          <w:lang w:eastAsia="en-GB"/>
-        </w:rPr>
-        <w:t>property</w:t>
-      </w:r>
-      <w:r>
-        <w:rPr>
-          <w:rFonts w:eastAsia="Times New Roman" w:cstheme="minorHAnsi"/>
-          <w:color w:val="000000"/>
-          <w:lang w:eastAsia="en-GB"/>
-        </w:rPr>
-        <w:t xml:space="preserve"> </w:t>
-      </w:r>
-      <w:r>
-        <w:rPr>
-          <w:rFonts w:eastAsia="Times New Roman" w:cstheme="minorHAnsi"/>
-          <w:b/>
-          <w:bCs/>
-          <w:color w:val="000000"/>
-          <w:lang w:eastAsia="en-GB"/>
-        </w:rPr>
-        <w:t>justify-content</w:t>
-      </w:r>
+      <w:proofErr w:type="spellEnd"/>
       <w:r>
         <w:rPr>
           <w:rFonts w:eastAsia="Times New Roman" w:cstheme="minorHAnsi"/>
@@ -4457,6 +4424,7 @@
       <w:r>
         <w:rPr>
           <w:noProof/>
+          <w:lang w:val="en-GB" w:eastAsia="en-GB"/>
         </w:rPr>
         <w:drawing>
           <wp:inline distT="0" distB="0" distL="0" distR="0" wp14:anchorId="3A8834C5" wp14:editId="165D437C">
@@ -4552,7 +4520,7 @@
     </w:p>
     <w:p>
       <w:pPr>
-        <w:pStyle w:val="3"/>
+        <w:pStyle w:val="Heading3"/>
         <w:rPr>
           <w:lang w:val="bg-BG"/>
         </w:rPr>
@@ -4574,6 +4542,7 @@
           <w:lang w:val="bg-BG" w:eastAsia="en-GB"/>
         </w:rPr>
       </w:pPr>
+      <w:bookmarkStart w:id="0" w:name="_GoBack"/>
       <w:r>
         <w:rPr>
           <w:rFonts w:eastAsia="Times New Roman" w:cstheme="minorHAnsi"/>
@@ -4652,6 +4621,7 @@
         <w:t>)</w:t>
       </w:r>
     </w:p>
+    <w:bookmarkEnd w:id="0"/>
     <w:p>
       <w:pPr>
         <w:numPr>
@@ -4783,21 +4753,12 @@
         </w:rPr>
         <w:t xml:space="preserve"> color must be </w:t>
       </w:r>
-      <w:proofErr w:type="spellStart"/>
       <w:r>
         <w:rPr>
           <w:rStyle w:val="CodeChar"/>
           <w:lang w:eastAsia="en-GB"/>
         </w:rPr>
-        <w:t>rgb</w:t>
-      </w:r>
-      <w:proofErr w:type="spellEnd"/>
-      <w:r>
-        <w:rPr>
-          <w:rStyle w:val="CodeChar"/>
-          <w:lang w:eastAsia="en-GB"/>
-        </w:rPr>
-        <w:t>(238, 238, 238)</w:t>
+        <w:t>rgb(238, 238, 238)</w:t>
       </w:r>
     </w:p>
     <w:p>
@@ -4960,21 +4921,12 @@
         </w:rPr>
         <w:t xml:space="preserve"> in the aside section must be </w:t>
       </w:r>
-      <w:proofErr w:type="spellStart"/>
       <w:r>
         <w:rPr>
           <w:rStyle w:val="CodeChar"/>
           <w:lang w:eastAsia="en-GB"/>
         </w:rPr>
-        <w:t>rgb</w:t>
-      </w:r>
-      <w:proofErr w:type="spellEnd"/>
-      <w:r>
-        <w:rPr>
-          <w:rStyle w:val="CodeChar"/>
-          <w:lang w:eastAsia="en-GB"/>
-        </w:rPr>
-        <w:t>(0, 153, 0)</w:t>
+        <w:t>rgb(0, 153, 0)</w:t>
       </w:r>
     </w:p>
     <w:p>
@@ -5079,6 +5031,7 @@
       <w:r>
         <w:rPr>
           <w:noProof/>
+          <w:lang w:val="en-GB" w:eastAsia="en-GB"/>
         </w:rPr>
         <w:drawing>
           <wp:inline distT="0" distB="0" distL="0" distR="0" wp14:anchorId="12F29E54" wp14:editId="00B0AB6D">
@@ -5177,7 +5130,7 @@
     </w:p>
     <w:p>
       <w:pPr>
-        <w:pStyle w:val="3"/>
+        <w:pStyle w:val="Heading3"/>
         <w:rPr>
           <w:lang w:val="bg-BG"/>
         </w:rPr>
@@ -5668,7 +5621,7 @@
     </w:p>
     <w:p>
       <w:pPr>
-        <w:pStyle w:val="2"/>
+        <w:pStyle w:val="Heading2"/>
         <w:numPr>
           <w:ilvl w:val="0"/>
           <w:numId w:val="43"/>
@@ -5710,6 +5663,7 @@
       <w:r>
         <w:rPr>
           <w:noProof/>
+          <w:lang w:val="en-GB" w:eastAsia="en-GB"/>
         </w:rPr>
         <w:drawing>
           <wp:inline distT="0" distB="0" distL="0" distR="0" wp14:anchorId="14AD1CD6" wp14:editId="60AC2F5F">
@@ -5806,7 +5760,7 @@
     </w:p>
     <w:p>
       <w:pPr>
-        <w:pStyle w:val="3"/>
+        <w:pStyle w:val="Heading3"/>
         <w:rPr>
           <w:lang w:val="bg-BG"/>
         </w:rPr>
@@ -6092,7 +6046,7 @@
     </w:p>
     <w:p>
       <w:pPr>
-        <w:pStyle w:val="2"/>
+        <w:pStyle w:val="Heading2"/>
         <w:numPr>
           <w:ilvl w:val="0"/>
           <w:numId w:val="43"/>
@@ -6134,6 +6088,7 @@
       <w:r>
         <w:rPr>
           <w:noProof/>
+          <w:lang w:val="en-GB" w:eastAsia="en-GB"/>
         </w:rPr>
         <w:drawing>
           <wp:inline distT="0" distB="0" distL="0" distR="0" wp14:anchorId="104A0AB2" wp14:editId="038919BF">
@@ -6229,7 +6184,7 @@
     </w:p>
     <w:p>
       <w:pPr>
-        <w:pStyle w:val="3"/>
+        <w:pStyle w:val="Heading3"/>
         <w:rPr>
           <w:lang w:val="bg-BG"/>
         </w:rPr>
@@ -6438,7 +6393,7 @@
     </w:p>
     <w:p>
       <w:pPr>
-        <w:pStyle w:val="2"/>
+        <w:pStyle w:val="Heading2"/>
         <w:numPr>
           <w:ilvl w:val="0"/>
           <w:numId w:val="43"/>
@@ -6489,6 +6444,7 @@
       <w:r>
         <w:rPr>
           <w:noProof/>
+          <w:lang w:val="en-GB" w:eastAsia="en-GB"/>
         </w:rPr>
         <w:lastRenderedPageBreak/>
         <w:drawing>
@@ -6606,7 +6562,7 @@
     </w:p>
     <w:p>
       <w:pPr>
-        <w:pStyle w:val="3"/>
+        <w:pStyle w:val="Heading3"/>
       </w:pPr>
       <w:r>
         <w:lastRenderedPageBreak/>
@@ -7141,7 +7097,7 @@
 </file>
 
 <file path=word/endnotes.xml><?xml version="1.0" encoding="utf-8"?>
-<w:endnotes xmlns:wpc="http://schemas.microsoft.com/office/word/2010/wordprocessingCanvas" xmlns:cx="http://schemas.microsoft.com/office/drawing/2014/chartex" xmlns:cx1="http://schemas.microsoft.com/office/drawing/2015/9/8/chartex" xmlns:cx2="http://schemas.microsoft.com/office/drawing/2015/10/21/chartex" xmlns:cx3="http://schemas.microsoft.com/office/drawing/2016/5/9/chartex" xmlns:cx4="http://schemas.microsoft.com/office/drawing/2016/5/10/chartex" xmlns:cx5="http://schemas.microsoft.com/office/drawing/2016/5/11/chartex" xmlns:cx6="http://schemas.microsoft.com/office/drawing/2016/5/12/chartex" xmlns:cx7="http://schemas.microsoft.com/office/drawing/2016/5/13/chartex" xmlns:cx8="http://schemas.microsoft.com/office/drawing/2016/5/14/chartex" xmlns:mc="http://schemas.openxmlformats.org/markup-compatibility/2006" xmlns:aink="http://schemas.microsoft.com/office/drawing/2016/ink" xmlns:am3d="http://schemas.microsoft.com/office/drawing/2017/model3d" xmlns:o="urn:schemas-microsoft-com:office:office" xmlns:r="http://schemas.openxmlformats.org/officeDocument/2006/relationships" xmlns:m="http://schemas.openxmlformats.org/officeDocument/2006/math" xmlns:v="urn:schemas-microsoft-com:vml" xmlns:wp14="http://schemas.microsoft.com/office/word/2010/wordprocessingDrawing" xmlns:wp="http://schemas.openxmlformats.org/drawingml/2006/wordprocessingDrawing" xmlns:w10="urn:schemas-microsoft-com:office:word" xmlns:w="http://schemas.openxmlformats.org/wordprocessingml/2006/main" xmlns:w14="http://schemas.microsoft.com/office/word/2010/wordml" xmlns:w15="http://schemas.microsoft.com/office/word/2012/wordml" xmlns:w16cex="http://schemas.microsoft.com/office/word/2018/wordml/cex" xmlns:w16cid="http://schemas.microsoft.com/office/word/2016/wordml/cid" xmlns:w16="http://schemas.microsoft.com/office/word/2018/wordml" xmlns:w16sdtdh="http://schemas.microsoft.com/office/word/2020/wordml/sdtdatahash" xmlns:w16se="http://schemas.microsoft.com/office/word/2015/wordml/symex" xmlns:wpg="http://schemas.microsoft.com/office/word/2010/wordprocessingGroup" xmlns:wpi="http://schemas.microsoft.com/office/word/2010/wordprocessingInk" xmlns:wne="http://schemas.microsoft.com/office/word/2006/wordml" xmlns:wps="http://schemas.microsoft.com/office/word/2010/wordprocessingShape" mc:Ignorable="w14 w15 w16se w16cid w16 w16cex w16sdtdh wp14">
+<w:endnotes xmlns:wpc="http://schemas.microsoft.com/office/word/2010/wordprocessingCanvas" xmlns:cx="http://schemas.microsoft.com/office/drawing/2014/chartex" xmlns:cx1="http://schemas.microsoft.com/office/drawing/2015/9/8/chartex" xmlns:mc="http://schemas.openxmlformats.org/markup-compatibility/2006" xmlns:o="urn:schemas-microsoft-com:office:office" xmlns:r="http://schemas.openxmlformats.org/officeDocument/2006/relationships" xmlns:m="http://schemas.openxmlformats.org/officeDocument/2006/math" xmlns:v="urn:schemas-microsoft-com:vml" xmlns:wp14="http://schemas.microsoft.com/office/word/2010/wordprocessingDrawing" xmlns:wp="http://schemas.openxmlformats.org/drawingml/2006/wordprocessingDrawing" xmlns:w10="urn:schemas-microsoft-com:office:word" xmlns:w="http://schemas.openxmlformats.org/wordprocessingml/2006/main" xmlns:w14="http://schemas.microsoft.com/office/word/2010/wordml" xmlns:w15="http://schemas.microsoft.com/office/word/2012/wordml" xmlns:w16se="http://schemas.microsoft.com/office/word/2015/wordml/symex" xmlns:wpg="http://schemas.microsoft.com/office/word/2010/wordprocessingGroup" xmlns:wpi="http://schemas.microsoft.com/office/word/2010/wordprocessingInk" xmlns:wne="http://schemas.microsoft.com/office/word/2006/wordml" xmlns:wps="http://schemas.microsoft.com/office/word/2010/wordprocessingShape" mc:Ignorable="w14 w15 w16se wp14">
   <w:endnote w:type="separator" w:id="-1">
     <w:p>
       <w:pPr>
@@ -7166,14 +7122,15 @@
 </file>
 
 <file path=word/footer1.xml><?xml version="1.0" encoding="utf-8"?>
-<w:ftr xmlns:wpc="http://schemas.microsoft.com/office/word/2010/wordprocessingCanvas" xmlns:cx="http://schemas.microsoft.com/office/drawing/2014/chartex" xmlns:cx1="http://schemas.microsoft.com/office/drawing/2015/9/8/chartex" xmlns:cx2="http://schemas.microsoft.com/office/drawing/2015/10/21/chartex" xmlns:cx3="http://schemas.microsoft.com/office/drawing/2016/5/9/chartex" xmlns:cx4="http://schemas.microsoft.com/office/drawing/2016/5/10/chartex" xmlns:cx5="http://schemas.microsoft.com/office/drawing/2016/5/11/chartex" xmlns:cx6="http://schemas.microsoft.com/office/drawing/2016/5/12/chartex" xmlns:cx7="http://schemas.microsoft.com/office/drawing/2016/5/13/chartex" xmlns:cx8="http://schemas.microsoft.com/office/drawing/2016/5/14/chartex" xmlns:mc="http://schemas.openxmlformats.org/markup-compatibility/2006" xmlns:aink="http://schemas.microsoft.com/office/drawing/2016/ink" xmlns:am3d="http://schemas.microsoft.com/office/drawing/2017/model3d" xmlns:o="urn:schemas-microsoft-com:office:office" xmlns:r="http://schemas.openxmlformats.org/officeDocument/2006/relationships" xmlns:m="http://schemas.openxmlformats.org/officeDocument/2006/math" xmlns:v="urn:schemas-microsoft-com:vml" xmlns:wp14="http://schemas.microsoft.com/office/word/2010/wordprocessingDrawing" xmlns:wp="http://schemas.openxmlformats.org/drawingml/2006/wordprocessingDrawing" xmlns:w10="urn:schemas-microsoft-com:office:word" xmlns:w="http://schemas.openxmlformats.org/wordprocessingml/2006/main" xmlns:w14="http://schemas.microsoft.com/office/word/2010/wordml" xmlns:w15="http://schemas.microsoft.com/office/word/2012/wordml" xmlns:w16cex="http://schemas.microsoft.com/office/word/2018/wordml/cex" xmlns:w16cid="http://schemas.microsoft.com/office/word/2016/wordml/cid" xmlns:w16="http://schemas.microsoft.com/office/word/2018/wordml" xmlns:w16sdtdh="http://schemas.microsoft.com/office/word/2020/wordml/sdtdatahash" xmlns:w16se="http://schemas.microsoft.com/office/word/2015/wordml/symex" xmlns:wpg="http://schemas.microsoft.com/office/word/2010/wordprocessingGroup" xmlns:wpi="http://schemas.microsoft.com/office/word/2010/wordprocessingInk" xmlns:wne="http://schemas.microsoft.com/office/word/2006/wordml" xmlns:wps="http://schemas.microsoft.com/office/word/2010/wordprocessingShape" mc:Ignorable="w14 w15 w16se w16cid w16 w16cex w16sdtdh wp14">
+<w:ftr xmlns:wpc="http://schemas.microsoft.com/office/word/2010/wordprocessingCanvas" xmlns:cx="http://schemas.microsoft.com/office/drawing/2014/chartex" xmlns:cx1="http://schemas.microsoft.com/office/drawing/2015/9/8/chartex" xmlns:mc="http://schemas.openxmlformats.org/markup-compatibility/2006" xmlns:o="urn:schemas-microsoft-com:office:office" xmlns:r="http://schemas.openxmlformats.org/officeDocument/2006/relationships" xmlns:m="http://schemas.openxmlformats.org/officeDocument/2006/math" xmlns:v="urn:schemas-microsoft-com:vml" xmlns:wp14="http://schemas.microsoft.com/office/word/2010/wordprocessingDrawing" xmlns:wp="http://schemas.openxmlformats.org/drawingml/2006/wordprocessingDrawing" xmlns:w10="urn:schemas-microsoft-com:office:word" xmlns:w="http://schemas.openxmlformats.org/wordprocessingml/2006/main" xmlns:w14="http://schemas.microsoft.com/office/word/2010/wordml" xmlns:w15="http://schemas.microsoft.com/office/word/2012/wordml" xmlns:w16se="http://schemas.microsoft.com/office/word/2015/wordml/symex" xmlns:wpg="http://schemas.microsoft.com/office/word/2010/wordprocessingGroup" xmlns:wpi="http://schemas.microsoft.com/office/word/2010/wordprocessingInk" xmlns:wne="http://schemas.microsoft.com/office/word/2006/wordml" xmlns:wps="http://schemas.microsoft.com/office/word/2010/wordprocessingShape" mc:Ignorable="w14 w15 w16se wp14">
   <w:p>
     <w:pPr>
-      <w:pStyle w:val="a5"/>
+      <w:pStyle w:val="Footer"/>
     </w:pPr>
     <w:r>
       <w:rPr>
         <w:noProof/>
+        <w:lang w:val="en-GB" w:eastAsia="en-GB"/>
       </w:rPr>
       <mc:AlternateContent>
         <mc:Choice Requires="wps">
@@ -7261,7 +7218,7 @@
             </wp:anchor>
           </w:drawing>
         </mc:Choice>
-        <mc:Fallback>
+        <mc:Fallback xmlns:w16sdtdh="http://schemas.microsoft.com/office/word/2020/wordml/sdtdatahash" xmlns:w16="http://schemas.microsoft.com/office/word/2018/wordml" xmlns:w16cid="http://schemas.microsoft.com/office/word/2016/wordml/cid" xmlns:w16cex="http://schemas.microsoft.com/office/word/2018/wordml/cex" xmlns:am3d="http://schemas.microsoft.com/office/drawing/2017/model3d" xmlns:aink="http://schemas.microsoft.com/office/drawing/2016/ink" xmlns:cx8="http://schemas.microsoft.com/office/drawing/2016/5/14/chartex" xmlns:cx7="http://schemas.microsoft.com/office/drawing/2016/5/13/chartex" xmlns:cx6="http://schemas.microsoft.com/office/drawing/2016/5/12/chartex" xmlns:cx5="http://schemas.microsoft.com/office/drawing/2016/5/11/chartex" xmlns:cx4="http://schemas.microsoft.com/office/drawing/2016/5/10/chartex" xmlns:cx3="http://schemas.microsoft.com/office/drawing/2016/5/9/chartex" xmlns:cx2="http://schemas.microsoft.com/office/drawing/2015/10/21/chartex">
           <w:pict>
             <v:shapetype w14:anchorId="41B1E642" id="_x0000_t202" coordsize="21600,21600" o:spt="202" path="m,l,21600r21600,l21600,xe">
               <v:stroke joinstyle="miter"/>
@@ -7296,6 +7253,7 @@
     <w:r>
       <w:rPr>
         <w:noProof/>
+        <w:lang w:val="en-GB" w:eastAsia="en-GB"/>
       </w:rPr>
       <mc:AlternateContent>
         <mc:Choice Requires="wps">
@@ -7347,7 +7305,7 @@
                               <w:szCs w:val="17"/>
                             </w:rPr>
                           </w:pPr>
-                          <w:bookmarkStart w:id="0" w:name="_Hlk24191091"/>
+                          <w:bookmarkStart w:id="1" w:name="_Hlk24191091"/>
                           <w:r>
                             <w:rPr>
                               <w:sz w:val="17"/>
@@ -7374,7 +7332,7 @@
                           <w:hyperlink r:id="rId1" w:history="1">
                             <w:r>
                               <w:rPr>
-                                <w:rStyle w:val="a9"/>
+                                <w:rStyle w:val="Hyperlink"/>
                                 <w:color w:val="0882DE"/>
                                 <w:sz w:val="17"/>
                                 <w:szCs w:val="17"/>
@@ -7383,7 +7341,7 @@
                             </w:r>
                             <w:r>
                               <w:rPr>
-                                <w:rStyle w:val="a9"/>
+                                <w:rStyle w:val="Hyperlink"/>
                                 <w:color w:val="0882DE"/>
                                 <w:sz w:val="17"/>
                                 <w:szCs w:val="17"/>
@@ -7392,7 +7350,7 @@
                             </w:r>
                             <w:r>
                               <w:rPr>
-                                <w:rStyle w:val="a9"/>
+                                <w:rStyle w:val="Hyperlink"/>
                                 <w:color w:val="0882DE"/>
                                 <w:sz w:val="17"/>
                                 <w:szCs w:val="17"/>
@@ -7492,7 +7450,7 @@
                             <w:t>.</w:t>
                           </w:r>
                         </w:p>
-                        <w:bookmarkEnd w:id="0"/>
+                        <w:bookmarkEnd w:id="1"/>
                         <w:p>
                           <w:pPr>
                             <w:spacing w:line="240" w:lineRule="auto"/>
@@ -7507,6 +7465,7 @@
                               <w:noProof/>
                               <w:sz w:val="18"/>
                               <w:szCs w:val="18"/>
+                              <w:lang w:val="en-GB" w:eastAsia="en-GB"/>
                             </w:rPr>
                             <w:drawing>
                               <wp:inline distT="0" distB="0" distL="0" distR="0" wp14:anchorId="53621E41" wp14:editId="3BF595D6">
@@ -7573,6 +7532,7 @@
                               <w:noProof/>
                               <w:sz w:val="18"/>
                               <w:szCs w:val="18"/>
+                              <w:lang w:val="en-GB" w:eastAsia="en-GB"/>
                             </w:rPr>
                             <w:drawing>
                               <wp:inline distT="0" distB="0" distL="0" distR="0" wp14:anchorId="64E29E7A" wp14:editId="1BD0FFE4">
@@ -7639,6 +7599,7 @@
                               <w:noProof/>
                               <w:sz w:val="18"/>
                               <w:szCs w:val="18"/>
+                              <w:lang w:val="en-GB" w:eastAsia="en-GB"/>
                             </w:rPr>
                             <w:drawing>
                               <wp:inline distT="0" distB="0" distL="0" distR="0" wp14:anchorId="293C9B17" wp14:editId="373E17EF">
@@ -7692,6 +7653,7 @@
                               <w:noProof/>
                               <w:sz w:val="18"/>
                               <w:szCs w:val="18"/>
+                              <w:lang w:val="en-GB" w:eastAsia="en-GB"/>
                             </w:rPr>
                             <w:drawing>
                               <wp:inline distT="0" distB="0" distL="0" distR="0" wp14:anchorId="75BE9FD2" wp14:editId="14C27CD2">
@@ -7721,7 +7683,7 @@
                                               <a14:useLocalDpi xmlns:a14="http://schemas.microsoft.com/office/drawing/2010/main" val="0"/>
                                             </a:ext>
                                             <a:ext uri="{837473B0-CC2E-450A-ABE3-18F120FF3D39}">
-                                              <a1611:picAttrSrcUrl xmlns:a1611="http://schemas.microsoft.com/office/drawing/2016/11/main" r:id="rId10"/>
+                                              <a1611:picAttrSrcUrl xmlns:a1611="http://schemas.microsoft.com/office/drawing/2016/11/main" xmlns:w16sdtdh="http://schemas.microsoft.com/office/word/2020/wordml/sdtdatahash" xmlns:w16="http://schemas.microsoft.com/office/word/2018/wordml" xmlns:w16cid="http://schemas.microsoft.com/office/word/2016/wordml/cid" xmlns:w16cex="http://schemas.microsoft.com/office/word/2018/wordml/cex" xmlns:w="http://schemas.openxmlformats.org/wordprocessingml/2006/main" xmlns:w10="urn:schemas-microsoft-com:office:word" xmlns:v="urn:schemas-microsoft-com:vml" xmlns:o="urn:schemas-microsoft-com:office:office" xmlns:am3d="http://schemas.microsoft.com/office/drawing/2017/model3d" xmlns:aink="http://schemas.microsoft.com/office/drawing/2016/ink" xmlns:cx8="http://schemas.microsoft.com/office/drawing/2016/5/14/chartex" xmlns:cx7="http://schemas.microsoft.com/office/drawing/2016/5/13/chartex" xmlns:cx6="http://schemas.microsoft.com/office/drawing/2016/5/12/chartex" xmlns:cx5="http://schemas.microsoft.com/office/drawing/2016/5/11/chartex" xmlns:cx4="http://schemas.microsoft.com/office/drawing/2016/5/10/chartex" xmlns:cx3="http://schemas.microsoft.com/office/drawing/2016/5/9/chartex" xmlns:cx2="http://schemas.microsoft.com/office/drawing/2015/10/21/chartex" xmlns="" r:id="rId10"/>
                                             </a:ext>
                                           </a:extLst>
                                         </a:blip>
@@ -7761,6 +7723,7 @@
                               <w:noProof/>
                               <w:sz w:val="18"/>
                               <w:szCs w:val="18"/>
+                              <w:lang w:val="en-GB" w:eastAsia="en-GB"/>
                             </w:rPr>
                             <w:drawing>
                               <wp:inline distT="0" distB="0" distL="0" distR="0" wp14:anchorId="15168924" wp14:editId="70A0374F">
@@ -7814,6 +7777,7 @@
                               <w:noProof/>
                               <w:sz w:val="18"/>
                               <w:szCs w:val="18"/>
+                              <w:lang w:val="en-GB" w:eastAsia="en-GB"/>
                             </w:rPr>
                             <w:drawing>
                               <wp:inline distT="0" distB="0" distL="0" distR="0" wp14:anchorId="1C97DE02" wp14:editId="61D842AB">
@@ -7867,6 +7831,7 @@
                               <w:noProof/>
                               <w:sz w:val="18"/>
                               <w:szCs w:val="18"/>
+                              <w:lang w:val="en-GB" w:eastAsia="en-GB"/>
                             </w:rPr>
                             <w:drawing>
                               <wp:inline distT="0" distB="0" distL="0" distR="0" wp14:anchorId="103BD2B7" wp14:editId="40827562">
@@ -7936,6 +7901,7 @@
                               <w:noProof/>
                               <w:sz w:val="18"/>
                               <w:szCs w:val="18"/>
+                              <w:lang w:val="en-GB" w:eastAsia="en-GB"/>
                             </w:rPr>
                             <w:drawing>
                               <wp:inline distT="0" distB="0" distL="0" distR="0" wp14:anchorId="620F6097" wp14:editId="67DE1394">
@@ -8002,6 +7968,7 @@
                               <w:noProof/>
                               <w:sz w:val="18"/>
                               <w:szCs w:val="18"/>
+                              <w:lang w:val="en-GB" w:eastAsia="en-GB"/>
                             </w:rPr>
                             <w:drawing>
                               <wp:inline distT="0" distB="0" distL="0" distR="0" wp14:anchorId="02F95DD8" wp14:editId="5DBDA342">
@@ -8061,7 +8028,7 @@
             </wp:anchor>
           </w:drawing>
         </mc:Choice>
-        <mc:Fallback>
+        <mc:Fallback xmlns:w16sdtdh="http://schemas.microsoft.com/office/word/2020/wordml/sdtdatahash" xmlns:w16="http://schemas.microsoft.com/office/word/2018/wordml" xmlns:w16cid="http://schemas.microsoft.com/office/word/2016/wordml/cid" xmlns:w16cex="http://schemas.microsoft.com/office/word/2018/wordml/cex" xmlns:am3d="http://schemas.microsoft.com/office/drawing/2017/model3d" xmlns:aink="http://schemas.microsoft.com/office/drawing/2016/ink" xmlns:cx8="http://schemas.microsoft.com/office/drawing/2016/5/14/chartex" xmlns:cx7="http://schemas.microsoft.com/office/drawing/2016/5/13/chartex" xmlns:cx6="http://schemas.microsoft.com/office/drawing/2016/5/12/chartex" xmlns:cx5="http://schemas.microsoft.com/office/drawing/2016/5/11/chartex" xmlns:cx4="http://schemas.microsoft.com/office/drawing/2016/5/10/chartex" xmlns:cx3="http://schemas.microsoft.com/office/drawing/2016/5/9/chartex" xmlns:cx2="http://schemas.microsoft.com/office/drawing/2015/10/21/chartex">
           <w:pict>
             <v:shape w14:anchorId="2074F399" id="Text Box 16" o:spid="_x0000_s1027" type="#_x0000_t202" style="position:absolute;margin-left:109pt;margin-top:7pt;width:411.4pt;height:40.45pt;z-index:251657216;visibility:visible;mso-wrap-style:square;mso-width-percent:0;mso-height-percent:0;mso-wrap-distance-left:9pt;mso-wrap-distance-top:0;mso-wrap-distance-right:9pt;mso-wrap-distance-bottom:0;mso-position-horizontal:absolute;mso-position-horizontal-relative:text;mso-position-vertical:absolute;mso-position-vertical-relative:text;mso-width-percent:0;mso-height-percent:0;mso-width-relative:page;mso-height-relative:page;v-text-anchor:top" o:gfxdata="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" filled="f" stroked="f">
               <v:textbox inset=".5mm,1.2mm,.5mm,.5mm">
@@ -8240,7 +8207,7 @@
                           <wp:extent cx="180000" cy="180000"/>
                           <wp:effectExtent l="0" t="0" r="0" b="0"/>
                           <wp:docPr id="3" name="Picture 3">
-                            <a:hlinkClick xmlns:a="http://schemas.openxmlformats.org/drawingml/2006/main" r:id="rId2"/>
+                            <a:hlinkClick xmlns:a="http://schemas.openxmlformats.org/drawingml/2006/main" r:id="rId22"/>
                           </wp:docPr>
                           <wp:cNvGraphicFramePr>
                             <a:graphicFrameLocks xmlns:a="http://schemas.openxmlformats.org/drawingml/2006/main" noChangeAspect="1"/>
@@ -8250,14 +8217,14 @@
                               <pic:pic xmlns:pic="http://schemas.openxmlformats.org/drawingml/2006/picture">
                                 <pic:nvPicPr>
                                   <pic:cNvPr id="3" name="Picture 3">
-                                    <a:hlinkClick r:id="rId2"/>
+                                    <a:hlinkClick r:id="rId22"/>
                                   </pic:cNvPr>
                                   <pic:cNvPicPr>
                                     <a:picLocks noChangeAspect="1" noChangeArrowheads="1"/>
                                   </pic:cNvPicPr>
                                 </pic:nvPicPr>
                                 <pic:blipFill>
-                                  <a:blip r:embed="rId3">
+                                  <a:blip r:embed="rId23">
                                     <a:extLst>
                                       <a:ext uri="{28A0092B-C50C-407E-A947-70E740481C1C}">
                                         <a14:useLocalDpi xmlns:a14="http://schemas.microsoft.com/office/drawing/2010/main" val="0"/>
@@ -8306,7 +8273,7 @@
                           <wp:extent cx="180000" cy="180000"/>
                           <wp:effectExtent l="0" t="0" r="0" b="0"/>
                           <wp:docPr id="2" name="Picture 2">
-                            <a:hlinkClick xmlns:a="http://schemas.openxmlformats.org/drawingml/2006/main" r:id="rId4"/>
+                            <a:hlinkClick xmlns:a="http://schemas.openxmlformats.org/drawingml/2006/main" r:id="rId24"/>
                           </wp:docPr>
                           <wp:cNvGraphicFramePr>
                             <a:graphicFrameLocks xmlns:a="http://schemas.openxmlformats.org/drawingml/2006/main" noChangeAspect="1"/>
@@ -8316,14 +8283,14 @@
                               <pic:pic xmlns:pic="http://schemas.openxmlformats.org/drawingml/2006/picture">
                                 <pic:nvPicPr>
                                   <pic:cNvPr id="2" name="Picture 2">
-                                    <a:hlinkClick r:id="rId4"/>
+                                    <a:hlinkClick r:id="rId24"/>
                                   </pic:cNvPr>
                                   <pic:cNvPicPr>
                                     <a:picLocks noChangeAspect="1" noChangeArrowheads="1"/>
                                   </pic:cNvPicPr>
                                 </pic:nvPicPr>
                                 <pic:blipFill>
-                                  <a:blip r:embed="rId5">
+                                  <a:blip r:embed="rId25">
                                     <a:extLst>
                                       <a:ext uri="{28A0092B-C50C-407E-A947-70E740481C1C}">
                                         <a14:useLocalDpi xmlns:a14="http://schemas.microsoft.com/office/drawing/2010/main" val="0"/>
@@ -8372,7 +8339,7 @@
                           <wp:extent cx="180000" cy="180000"/>
                           <wp:effectExtent l="0" t="0" r="0" b="0"/>
                           <wp:docPr id="5" name="Picture 5" title="Software University @ Facebook">
-                            <a:hlinkClick xmlns:a="http://schemas.openxmlformats.org/drawingml/2006/main" r:id="rId6"/>
+                            <a:hlinkClick xmlns:a="http://schemas.openxmlformats.org/drawingml/2006/main" r:id="rId26"/>
                           </wp:docPr>
                           <wp:cNvGraphicFramePr>
                             <a:graphicFrameLocks xmlns:a="http://schemas.openxmlformats.org/drawingml/2006/main" noChangeAspect="1"/>
@@ -8382,12 +8349,12 @@
                               <pic:pic xmlns:pic="http://schemas.openxmlformats.org/drawingml/2006/picture">
                                 <pic:nvPicPr>
                                   <pic:cNvPr id="5" name="Picture 5" title="Software University @ Facebook">
-                                    <a:hlinkClick r:id="rId6"/>
+                                    <a:hlinkClick r:id="rId26"/>
                                   </pic:cNvPr>
                                   <pic:cNvPicPr/>
                                 </pic:nvPicPr>
                                 <pic:blipFill>
-                                  <a:blip r:embed="rId7"/>
+                                  <a:blip r:embed="rId27"/>
                                   <a:stretch>
                                     <a:fillRect/>
                                   </a:stretch>
@@ -8425,7 +8392,7 @@
                           <wp:extent cx="180000" cy="180000"/>
                           <wp:effectExtent l="0" t="0" r="0" b="0"/>
                           <wp:docPr id="20" name="Picture 20">
-                            <a:hlinkClick xmlns:a="http://schemas.openxmlformats.org/drawingml/2006/main" r:id="rId8"/>
+                            <a:hlinkClick xmlns:a="http://schemas.openxmlformats.org/drawingml/2006/main" r:id="rId28"/>
                           </wp:docPr>
                           <wp:cNvGraphicFramePr>
                             <a:graphicFrameLocks xmlns:a="http://schemas.openxmlformats.org/drawingml/2006/main" noChangeAspect="1"/>
@@ -8435,14 +8402,14 @@
                               <pic:pic xmlns:pic="http://schemas.openxmlformats.org/drawingml/2006/picture">
                                 <pic:nvPicPr>
                                   <pic:cNvPr id="20" name="Picture 20">
-                                    <a:hlinkClick r:id="rId8"/>
+                                    <a:hlinkClick r:id="rId28"/>
                                   </pic:cNvPr>
                                   <pic:cNvPicPr>
                                     <a:picLocks noChangeAspect="1" noChangeArrowheads="1"/>
                                   </pic:cNvPicPr>
                                 </pic:nvPicPr>
                                 <pic:blipFill>
-                                  <a:blip r:embed="rId9">
+                                  <a:blip r:embed="rId29">
                                     <a:extLst>
                                       <a:ext uri="{28A0092B-C50C-407E-A947-70E740481C1C}">
                                         <a14:useLocalDpi xmlns:a14="http://schemas.microsoft.com/office/drawing/2010/main" val="0"/>
@@ -8494,7 +8461,7 @@
                           <wp:extent cx="180000" cy="180000"/>
                           <wp:effectExtent l="0" t="0" r="0" b="0"/>
                           <wp:docPr id="7" name="Picture 7" title="Software University @ Twitter">
-                            <a:hlinkClick xmlns:a="http://schemas.openxmlformats.org/drawingml/2006/main" r:id="rId11"/>
+                            <a:hlinkClick xmlns:a="http://schemas.openxmlformats.org/drawingml/2006/main" r:id="rId30"/>
                           </wp:docPr>
                           <wp:cNvGraphicFramePr>
                             <a:graphicFrameLocks xmlns:a="http://schemas.openxmlformats.org/drawingml/2006/main" noChangeAspect="1"/>
@@ -8504,12 +8471,12 @@
                               <pic:pic xmlns:pic="http://schemas.openxmlformats.org/drawingml/2006/picture">
                                 <pic:nvPicPr>
                                   <pic:cNvPr id="7" name="Picture 7" title="Software University @ Twitter">
-                                    <a:hlinkClick r:id="rId11"/>
+                                    <a:hlinkClick r:id="rId30"/>
                                   </pic:cNvPr>
                                   <pic:cNvPicPr/>
                                 </pic:nvPicPr>
                                 <pic:blipFill>
-                                  <a:blip r:embed="rId12"/>
+                                  <a:blip r:embed="rId31"/>
                                   <a:stretch>
                                     <a:fillRect/>
                                   </a:stretch>
@@ -8547,7 +8514,7 @@
                           <wp:extent cx="180000" cy="180000"/>
                           <wp:effectExtent l="0" t="0" r="0" b="0"/>
                           <wp:docPr id="17" name="Picture 17" title="Software University @ YouTube">
-                            <a:hlinkClick xmlns:a="http://schemas.openxmlformats.org/drawingml/2006/main" r:id="rId13"/>
+                            <a:hlinkClick xmlns:a="http://schemas.openxmlformats.org/drawingml/2006/main" r:id="rId32"/>
                           </wp:docPr>
                           <wp:cNvGraphicFramePr>
                             <a:graphicFrameLocks xmlns:a="http://schemas.openxmlformats.org/drawingml/2006/main" noChangeAspect="1"/>
@@ -8557,12 +8524,12 @@
                               <pic:pic xmlns:pic="http://schemas.openxmlformats.org/drawingml/2006/picture">
                                 <pic:nvPicPr>
                                   <pic:cNvPr id="17" name="Picture 17" title="Software University @ YouTube">
-                                    <a:hlinkClick r:id="rId13"/>
+                                    <a:hlinkClick r:id="rId32"/>
                                   </pic:cNvPr>
                                   <pic:cNvPicPr/>
                                 </pic:nvPicPr>
                                 <pic:blipFill>
-                                  <a:blip r:embed="rId14"/>
+                                  <a:blip r:embed="rId33"/>
                                   <a:stretch>
                                     <a:fillRect/>
                                   </a:stretch>
@@ -8600,7 +8567,7 @@
                           <wp:extent cx="180000" cy="180000"/>
                           <wp:effectExtent l="0" t="0" r="0" b="0"/>
                           <wp:docPr id="21" name="Picture 21">
-                            <a:hlinkClick xmlns:a="http://schemas.openxmlformats.org/drawingml/2006/main" r:id="rId15"/>
+                            <a:hlinkClick xmlns:a="http://schemas.openxmlformats.org/drawingml/2006/main" r:id="rId34"/>
                           </wp:docPr>
                           <wp:cNvGraphicFramePr>
                             <a:graphicFrameLocks xmlns:a="http://schemas.openxmlformats.org/drawingml/2006/main" noChangeAspect="1"/>
@@ -8610,14 +8577,14 @@
                               <pic:pic xmlns:pic="http://schemas.openxmlformats.org/drawingml/2006/picture">
                                 <pic:nvPicPr>
                                   <pic:cNvPr id="21" name="Picture 21">
-                                    <a:hlinkClick r:id="rId15"/>
+                                    <a:hlinkClick r:id="rId34"/>
                                   </pic:cNvPr>
                                   <pic:cNvPicPr>
                                     <a:picLocks noChangeAspect="1" noChangeArrowheads="1"/>
                                   </pic:cNvPicPr>
                                 </pic:nvPicPr>
                                 <pic:blipFill rotWithShape="1">
-                                  <a:blip r:embed="rId16">
+                                  <a:blip r:embed="rId35">
                                     <a:extLst>
                                       <a:ext uri="{28A0092B-C50C-407E-A947-70E740481C1C}">
                                         <a14:useLocalDpi xmlns:a14="http://schemas.microsoft.com/office/drawing/2010/main" val="0"/>
@@ -8669,7 +8636,7 @@
                           <wp:extent cx="180000" cy="180000"/>
                           <wp:effectExtent l="0" t="0" r="0" b="0"/>
                           <wp:docPr id="22" name="Picture 22">
-                            <a:hlinkClick xmlns:a="http://schemas.openxmlformats.org/drawingml/2006/main" r:id="rId17"/>
+                            <a:hlinkClick xmlns:a="http://schemas.openxmlformats.org/drawingml/2006/main" r:id="rId36"/>
                           </wp:docPr>
                           <wp:cNvGraphicFramePr>
                             <a:graphicFrameLocks xmlns:a="http://schemas.openxmlformats.org/drawingml/2006/main" noChangeAspect="1"/>
@@ -8679,14 +8646,14 @@
                               <pic:pic xmlns:pic="http://schemas.openxmlformats.org/drawingml/2006/picture">
                                 <pic:nvPicPr>
                                   <pic:cNvPr id="22" name="Picture 22">
-                                    <a:hlinkClick r:id="rId17"/>
+                                    <a:hlinkClick r:id="rId36"/>
                                   </pic:cNvPr>
                                   <pic:cNvPicPr>
                                     <a:picLocks noChangeAspect="1" noChangeArrowheads="1"/>
                                   </pic:cNvPicPr>
                                 </pic:nvPicPr>
                                 <pic:blipFill>
-                                  <a:blip r:embed="rId18">
+                                  <a:blip r:embed="rId37">
                                     <a:extLst>
                                       <a:ext uri="{28A0092B-C50C-407E-A947-70E740481C1C}">
                                         <a14:useLocalDpi xmlns:a14="http://schemas.microsoft.com/office/drawing/2010/main" val="0"/>
@@ -8735,7 +8702,7 @@
                           <wp:extent cx="180000" cy="180000"/>
                           <wp:effectExtent l="0" t="0" r="0" b="0"/>
                           <wp:docPr id="23" name="Picture 23" title="Software University: Email Us">
-                            <a:hlinkClick xmlns:a="http://schemas.openxmlformats.org/drawingml/2006/main" r:id="rId19"/>
+                            <a:hlinkClick xmlns:a="http://schemas.openxmlformats.org/drawingml/2006/main" r:id="rId38"/>
                           </wp:docPr>
                           <wp:cNvGraphicFramePr>
                             <a:graphicFrameLocks xmlns:a="http://schemas.openxmlformats.org/drawingml/2006/main" noChangeAspect="1"/>
@@ -8745,12 +8712,12 @@
                               <pic:pic xmlns:pic="http://schemas.openxmlformats.org/drawingml/2006/picture">
                                 <pic:nvPicPr>
                                   <pic:cNvPr id="23" name="Picture 23" title="Software University: Email Us">
-                                    <a:hlinkClick r:id="rId19"/>
+                                    <a:hlinkClick r:id="rId38"/>
                                   </pic:cNvPr>
                                   <pic:cNvPicPr/>
                                 </pic:nvPicPr>
                                 <pic:blipFill>
-                                  <a:blip r:embed="rId20"/>
+                                  <a:blip r:embed="rId39"/>
                                   <a:stretch>
                                     <a:fillRect/>
                                   </a:stretch>
@@ -8781,6 +8748,7 @@
     <w:r>
       <w:rPr>
         <w:noProof/>
+        <w:lang w:val="en-GB" w:eastAsia="en-GB"/>
       </w:rPr>
       <w:drawing>
         <wp:anchor distT="0" distB="0" distL="114300" distR="114300" simplePos="0" relativeHeight="251694080" behindDoc="0" locked="0" layoutInCell="1" allowOverlap="1" wp14:anchorId="318DB6A9" wp14:editId="57820713">
@@ -8812,7 +8780,7 @@
                   </pic:cNvPicPr>
                 </pic:nvPicPr>
                 <pic:blipFill>
-                  <a:blip r:embed="rId22">
+                  <a:blip r:embed="rId40">
                     <a:extLst>
                       <a:ext uri="{28A0092B-C50C-407E-A947-70E740481C1C}">
                         <a14:useLocalDpi xmlns:a14="http://schemas.microsoft.com/office/drawing/2010/main" val="0"/>
@@ -8852,6 +8820,7 @@
     <w:r>
       <w:rPr>
         <w:noProof/>
+        <w:lang w:val="en-GB" w:eastAsia="en-GB"/>
       </w:rPr>
       <mc:AlternateContent>
         <mc:Choice Requires="wps">
@@ -8916,7 +8885,7 @@
             </wp:anchor>
           </w:drawing>
         </mc:Choice>
-        <mc:Fallback>
+        <mc:Fallback xmlns:w16sdtdh="http://schemas.microsoft.com/office/word/2020/wordml/sdtdatahash" xmlns:w16="http://schemas.microsoft.com/office/word/2018/wordml" xmlns:w16cid="http://schemas.microsoft.com/office/word/2016/wordml/cid" xmlns:w16cex="http://schemas.microsoft.com/office/word/2018/wordml/cex" xmlns:am3d="http://schemas.microsoft.com/office/drawing/2017/model3d" xmlns:aink="http://schemas.microsoft.com/office/drawing/2016/ink" xmlns:cx8="http://schemas.microsoft.com/office/drawing/2016/5/14/chartex" xmlns:cx7="http://schemas.microsoft.com/office/drawing/2016/5/13/chartex" xmlns:cx6="http://schemas.microsoft.com/office/drawing/2016/5/12/chartex" xmlns:cx5="http://schemas.microsoft.com/office/drawing/2016/5/11/chartex" xmlns:cx4="http://schemas.microsoft.com/office/drawing/2016/5/10/chartex" xmlns:cx3="http://schemas.microsoft.com/office/drawing/2016/5/9/chartex" xmlns:cx2="http://schemas.microsoft.com/office/drawing/2015/10/21/chartex">
           <w:pict>
             <v:line w14:anchorId="60BE7D18" id="Straight Connector 19" o:spid="_x0000_s1026" style="position:absolute;flip:y;z-index:251622400;visibility:visible;mso-wrap-style:square;mso-width-percent:0;mso-height-percent:0;mso-wrap-distance-left:9pt;mso-wrap-distance-top:0;mso-wrap-distance-right:9pt;mso-wrap-distance-bottom:0;mso-position-horizontal:absolute;mso-position-horizontal-relative:text;mso-position-vertical:absolute;mso-position-vertical-relative:text;mso-width-percent:0;mso-height-percent:0;mso-width-relative:page;mso-height-relative:page" from="-.1pt,5.2pt" to="520.7pt,5.2pt" o:gfxdata="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" strokecolor="#974706 [1609]" strokeweight="1pt">
               <v:stroke endcap="round"/>
@@ -8928,6 +8897,7 @@
     <w:r>
       <w:rPr>
         <w:noProof/>
+        <w:lang w:val="en-GB" w:eastAsia="en-GB"/>
       </w:rPr>
       <mc:AlternateContent>
         <mc:Choice Requires="wps">
@@ -9022,7 +8992,7 @@
                               <w:sz w:val="18"/>
                               <w:szCs w:val="18"/>
                             </w:rPr>
-                            <w:t>1</w:t>
+                            <w:t>10</w:t>
                           </w:r>
                           <w:r>
                             <w:rPr>
@@ -9065,7 +9035,7 @@
                               <w:sz w:val="18"/>
                               <w:szCs w:val="18"/>
                             </w:rPr>
-                            <w:t>1</w:t>
+                            <w:t>10</w:t>
                           </w:r>
                           <w:r>
                             <w:rPr>
@@ -9097,7 +9067,11 @@
         </mc:Choice>
         <mc:Fallback>
           <w:pict>
-            <v:shape w14:anchorId="60DB5C39" id="Text Box 4" o:spid="_x0000_s1028" type="#_x0000_t202" style="position:absolute;margin-left:444.65pt;margin-top:26.95pt;width:70.9pt;height:15.9pt;z-index:251663360;visibility:visible;mso-wrap-style:square;mso-width-percent:0;mso-height-percent:0;mso-wrap-distance-left:9pt;mso-wrap-distance-top:0;mso-wrap-distance-right:9pt;mso-wrap-distance-bottom:0;mso-position-horizontal:absolute;mso-position-horizontal-relative:text;mso-position-vertical:absolute;mso-position-vertical-relative:text;mso-width-percent:0;mso-height-percent:0;mso-width-relative:page;mso-height-relative:page;v-text-anchor:middle" o:gfxdata="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" filled="f" stroked="f" strokeweight=".5pt">
+            <v:shapetype w14:anchorId="60DB5C39" id="_x0000_t202" coordsize="21600,21600" o:spt="202" path="m,l,21600r21600,l21600,xe">
+              <v:stroke joinstyle="miter"/>
+              <v:path gradientshapeok="t" o:connecttype="rect"/>
+            </v:shapetype>
+            <v:shape id="Text Box 4" o:spid="_x0000_s1028" type="#_x0000_t202" style="position:absolute;margin-left:444.65pt;margin-top:26.95pt;width:70.9pt;height:15.9pt;z-index:251663360;visibility:visible;mso-wrap-style:square;mso-width-percent:0;mso-height-percent:0;mso-wrap-distance-left:9pt;mso-wrap-distance-top:0;mso-wrap-distance-right:9pt;mso-wrap-distance-bottom:0;mso-position-horizontal:absolute;mso-position-horizontal-relative:text;mso-position-vertical:absolute;mso-position-vertical-relative:text;mso-width-percent:0;mso-height-percent:0;mso-width-relative:page;mso-height-relative:page;v-text-anchor:middle" o:gfxdata="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" filled="f" stroked="f" strokeweight=".5pt">
               <v:textbox inset="0,0,0,0">
                 <w:txbxContent>
                   <w:p>
@@ -9143,7 +9117,7 @@
                         <w:sz w:val="18"/>
                         <w:szCs w:val="18"/>
                       </w:rPr>
-                      <w:t>1</w:t>
+                      <w:t>10</w:t>
                     </w:r>
                     <w:r>
                       <w:rPr>
@@ -9186,7 +9160,7 @@
                         <w:sz w:val="18"/>
                         <w:szCs w:val="18"/>
                       </w:rPr>
-                      <w:t>1</w:t>
+                      <w:t>10</w:t>
                     </w:r>
                     <w:r>
                       <w:rPr>
@@ -9208,7 +9182,7 @@
 </file>
 
 <file path=word/footnotes.xml><?xml version="1.0" encoding="utf-8"?>
-<w:footnotes xmlns:wpc="http://schemas.microsoft.com/office/word/2010/wordprocessingCanvas" xmlns:cx="http://schemas.microsoft.com/office/drawing/2014/chartex" xmlns:cx1="http://schemas.microsoft.com/office/drawing/2015/9/8/chartex" xmlns:cx2="http://schemas.microsoft.com/office/drawing/2015/10/21/chartex" xmlns:cx3="http://schemas.microsoft.com/office/drawing/2016/5/9/chartex" xmlns:cx4="http://schemas.microsoft.com/office/drawing/2016/5/10/chartex" xmlns:cx5="http://schemas.microsoft.com/office/drawing/2016/5/11/chartex" xmlns:cx6="http://schemas.microsoft.com/office/drawing/2016/5/12/chartex" xmlns:cx7="http://schemas.microsoft.com/office/drawing/2016/5/13/chartex" xmlns:cx8="http://schemas.microsoft.com/office/drawing/2016/5/14/chartex" xmlns:mc="http://schemas.openxmlformats.org/markup-compatibility/2006" xmlns:aink="http://schemas.microsoft.com/office/drawing/2016/ink" xmlns:am3d="http://schemas.microsoft.com/office/drawing/2017/model3d" xmlns:o="urn:schemas-microsoft-com:office:office" xmlns:r="http://schemas.openxmlformats.org/officeDocument/2006/relationships" xmlns:m="http://schemas.openxmlformats.org/officeDocument/2006/math" xmlns:v="urn:schemas-microsoft-com:vml" xmlns:wp14="http://schemas.microsoft.com/office/word/2010/wordprocessingDrawing" xmlns:wp="http://schemas.openxmlformats.org/drawingml/2006/wordprocessingDrawing" xmlns:w10="urn:schemas-microsoft-com:office:word" xmlns:w="http://schemas.openxmlformats.org/wordprocessingml/2006/main" xmlns:w14="http://schemas.microsoft.com/office/word/2010/wordml" xmlns:w15="http://schemas.microsoft.com/office/word/2012/wordml" xmlns:w16cex="http://schemas.microsoft.com/office/word/2018/wordml/cex" xmlns:w16cid="http://schemas.microsoft.com/office/word/2016/wordml/cid" xmlns:w16="http://schemas.microsoft.com/office/word/2018/wordml" xmlns:w16sdtdh="http://schemas.microsoft.com/office/word/2020/wordml/sdtdatahash" xmlns:w16se="http://schemas.microsoft.com/office/word/2015/wordml/symex" xmlns:wpg="http://schemas.microsoft.com/office/word/2010/wordprocessingGroup" xmlns:wpi="http://schemas.microsoft.com/office/word/2010/wordprocessingInk" xmlns:wne="http://schemas.microsoft.com/office/word/2006/wordml" xmlns:wps="http://schemas.microsoft.com/office/word/2010/wordprocessingShape" mc:Ignorable="w14 w15 w16se w16cid w16 w16cex w16sdtdh wp14">
+<w:footnotes xmlns:wpc="http://schemas.microsoft.com/office/word/2010/wordprocessingCanvas" xmlns:cx="http://schemas.microsoft.com/office/drawing/2014/chartex" xmlns:cx1="http://schemas.microsoft.com/office/drawing/2015/9/8/chartex" xmlns:mc="http://schemas.openxmlformats.org/markup-compatibility/2006" xmlns:o="urn:schemas-microsoft-com:office:office" xmlns:r="http://schemas.openxmlformats.org/officeDocument/2006/relationships" xmlns:m="http://schemas.openxmlformats.org/officeDocument/2006/math" xmlns:v="urn:schemas-microsoft-com:vml" xmlns:wp14="http://schemas.microsoft.com/office/word/2010/wordprocessingDrawing" xmlns:wp="http://schemas.openxmlformats.org/drawingml/2006/wordprocessingDrawing" xmlns:w10="urn:schemas-microsoft-com:office:word" xmlns:w="http://schemas.openxmlformats.org/wordprocessingml/2006/main" xmlns:w14="http://schemas.microsoft.com/office/word/2010/wordml" xmlns:w15="http://schemas.microsoft.com/office/word/2012/wordml" xmlns:w16se="http://schemas.microsoft.com/office/word/2015/wordml/symex" xmlns:wpg="http://schemas.microsoft.com/office/word/2010/wordprocessingGroup" xmlns:wpi="http://schemas.microsoft.com/office/word/2010/wordprocessingInk" xmlns:wne="http://schemas.microsoft.com/office/word/2006/wordml" xmlns:wps="http://schemas.microsoft.com/office/word/2010/wordprocessingShape" mc:Ignorable="w14 w15 w16se wp14">
   <w:footnote w:type="separator" w:id="-1">
     <w:p>
       <w:pPr>
@@ -9233,10 +9207,10 @@
 </file>
 
 <file path=word/header1.xml><?xml version="1.0" encoding="utf-8"?>
-<w:hdr xmlns:wpc="http://schemas.microsoft.com/office/word/2010/wordprocessingCanvas" xmlns:cx="http://schemas.microsoft.com/office/drawing/2014/chartex" xmlns:cx1="http://schemas.microsoft.com/office/drawing/2015/9/8/chartex" xmlns:cx2="http://schemas.microsoft.com/office/drawing/2015/10/21/chartex" xmlns:cx3="http://schemas.microsoft.com/office/drawing/2016/5/9/chartex" xmlns:cx4="http://schemas.microsoft.com/office/drawing/2016/5/10/chartex" xmlns:cx5="http://schemas.microsoft.com/office/drawing/2016/5/11/chartex" xmlns:cx6="http://schemas.microsoft.com/office/drawing/2016/5/12/chartex" xmlns:cx7="http://schemas.microsoft.com/office/drawing/2016/5/13/chartex" xmlns:cx8="http://schemas.microsoft.com/office/drawing/2016/5/14/chartex" xmlns:mc="http://schemas.openxmlformats.org/markup-compatibility/2006" xmlns:aink="http://schemas.microsoft.com/office/drawing/2016/ink" xmlns:am3d="http://schemas.microsoft.com/office/drawing/2017/model3d" xmlns:o="urn:schemas-microsoft-com:office:office" xmlns:r="http://schemas.openxmlformats.org/officeDocument/2006/relationships" xmlns:m="http://schemas.openxmlformats.org/officeDocument/2006/math" xmlns:v="urn:schemas-microsoft-com:vml" xmlns:wp14="http://schemas.microsoft.com/office/word/2010/wordprocessingDrawing" xmlns:wp="http://schemas.openxmlformats.org/drawingml/2006/wordprocessingDrawing" xmlns:w10="urn:schemas-microsoft-com:office:word" xmlns:w="http://schemas.openxmlformats.org/wordprocessingml/2006/main" xmlns:w14="http://schemas.microsoft.com/office/word/2010/wordml" xmlns:w15="http://schemas.microsoft.com/office/word/2012/wordml" xmlns:w16cex="http://schemas.microsoft.com/office/word/2018/wordml/cex" xmlns:w16cid="http://schemas.microsoft.com/office/word/2016/wordml/cid" xmlns:w16="http://schemas.microsoft.com/office/word/2018/wordml" xmlns:w16sdtdh="http://schemas.microsoft.com/office/word/2020/wordml/sdtdatahash" xmlns:w16se="http://schemas.microsoft.com/office/word/2015/wordml/symex" xmlns:wpg="http://schemas.microsoft.com/office/word/2010/wordprocessingGroup" xmlns:wpi="http://schemas.microsoft.com/office/word/2010/wordprocessingInk" xmlns:wne="http://schemas.microsoft.com/office/word/2006/wordml" xmlns:wps="http://schemas.microsoft.com/office/word/2010/wordprocessingShape" mc:Ignorable="w14 w15 w16se w16cid w16 w16cex w16sdtdh wp14">
+<w:hdr xmlns:wpc="http://schemas.microsoft.com/office/word/2010/wordprocessingCanvas" xmlns:cx="http://schemas.microsoft.com/office/drawing/2014/chartex" xmlns:cx1="http://schemas.microsoft.com/office/drawing/2015/9/8/chartex" xmlns:mc="http://schemas.openxmlformats.org/markup-compatibility/2006" xmlns:o="urn:schemas-microsoft-com:office:office" xmlns:r="http://schemas.openxmlformats.org/officeDocument/2006/relationships" xmlns:m="http://schemas.openxmlformats.org/officeDocument/2006/math" xmlns:v="urn:schemas-microsoft-com:vml" xmlns:wp14="http://schemas.microsoft.com/office/word/2010/wordprocessingDrawing" xmlns:wp="http://schemas.openxmlformats.org/drawingml/2006/wordprocessingDrawing" xmlns:w10="urn:schemas-microsoft-com:office:word" xmlns:w="http://schemas.openxmlformats.org/wordprocessingml/2006/main" xmlns:w14="http://schemas.microsoft.com/office/word/2010/wordml" xmlns:w15="http://schemas.microsoft.com/office/word/2012/wordml" xmlns:w16se="http://schemas.microsoft.com/office/word/2015/wordml/symex" xmlns:wpg="http://schemas.microsoft.com/office/word/2010/wordprocessingGroup" xmlns:wpi="http://schemas.microsoft.com/office/word/2010/wordprocessingInk" xmlns:wne="http://schemas.microsoft.com/office/word/2006/wordml" xmlns:wps="http://schemas.microsoft.com/office/word/2010/wordprocessingShape" mc:Ignorable="w14 w15 w16se wp14">
   <w:p>
     <w:pPr>
-      <w:pStyle w:val="a3"/>
+      <w:pStyle w:val="Header"/>
       <w:ind w:hanging="1134"/>
     </w:pPr>
   </w:p>
@@ -9244,7 +9218,7 @@
 </file>
 
 <file path=word/numbering.xml><?xml version="1.0" encoding="utf-8"?>
-<w:numbering xmlns:wpc="http://schemas.microsoft.com/office/word/2010/wordprocessingCanvas" xmlns:cx="http://schemas.microsoft.com/office/drawing/2014/chartex" xmlns:cx1="http://schemas.microsoft.com/office/drawing/2015/9/8/chartex" xmlns:cx2="http://schemas.microsoft.com/office/drawing/2015/10/21/chartex" xmlns:cx3="http://schemas.microsoft.com/office/drawing/2016/5/9/chartex" xmlns:cx4="http://schemas.microsoft.com/office/drawing/2016/5/10/chartex" xmlns:cx5="http://schemas.microsoft.com/office/drawing/2016/5/11/chartex" xmlns:cx6="http://schemas.microsoft.com/office/drawing/2016/5/12/chartex" xmlns:cx7="http://schemas.microsoft.com/office/drawing/2016/5/13/chartex" xmlns:cx8="http://schemas.microsoft.com/office/drawing/2016/5/14/chartex" xmlns:mc="http://schemas.openxmlformats.org/markup-compatibility/2006" xmlns:aink="http://schemas.microsoft.com/office/drawing/2016/ink" xmlns:am3d="http://schemas.microsoft.com/office/drawing/2017/model3d" xmlns:o="urn:schemas-microsoft-com:office:office" xmlns:r="http://schemas.openxmlformats.org/officeDocument/2006/relationships" xmlns:m="http://schemas.openxmlformats.org/officeDocument/2006/math" xmlns:v="urn:schemas-microsoft-com:vml" xmlns:wp14="http://schemas.microsoft.com/office/word/2010/wordprocessingDrawing" xmlns:wp="http://schemas.openxmlformats.org/drawingml/2006/wordprocessingDrawing" xmlns:w10="urn:schemas-microsoft-com:office:word" xmlns:w="http://schemas.openxmlformats.org/wordprocessingml/2006/main" xmlns:w14="http://schemas.microsoft.com/office/word/2010/wordml" xmlns:w15="http://schemas.microsoft.com/office/word/2012/wordml" xmlns:w16cex="http://schemas.microsoft.com/office/word/2018/wordml/cex" xmlns:w16cid="http://schemas.microsoft.com/office/word/2016/wordml/cid" xmlns:w16="http://schemas.microsoft.com/office/word/2018/wordml" xmlns:w16sdtdh="http://schemas.microsoft.com/office/word/2020/wordml/sdtdatahash" xmlns:w16se="http://schemas.microsoft.com/office/word/2015/wordml/symex" xmlns:wpg="http://schemas.microsoft.com/office/word/2010/wordprocessingGroup" xmlns:wpi="http://schemas.microsoft.com/office/word/2010/wordprocessingInk" xmlns:wne="http://schemas.microsoft.com/office/word/2006/wordml" xmlns:wps="http://schemas.microsoft.com/office/word/2010/wordprocessingShape" mc:Ignorable="w14 w15 w16se w16cid w16 w16cex w16sdtdh wp14">
+<w:numbering xmlns:wpc="http://schemas.microsoft.com/office/word/2010/wordprocessingCanvas" xmlns:cx="http://schemas.microsoft.com/office/drawing/2014/chartex" xmlns:cx1="http://schemas.microsoft.com/office/drawing/2015/9/8/chartex" xmlns:mc="http://schemas.openxmlformats.org/markup-compatibility/2006" xmlns:o="urn:schemas-microsoft-com:office:office" xmlns:r="http://schemas.openxmlformats.org/officeDocument/2006/relationships" xmlns:m="http://schemas.openxmlformats.org/officeDocument/2006/math" xmlns:v="urn:schemas-microsoft-com:vml" xmlns:wp14="http://schemas.microsoft.com/office/word/2010/wordprocessingDrawing" xmlns:wp="http://schemas.openxmlformats.org/drawingml/2006/wordprocessingDrawing" xmlns:w10="urn:schemas-microsoft-com:office:word" xmlns:w="http://schemas.openxmlformats.org/wordprocessingml/2006/main" xmlns:w14="http://schemas.microsoft.com/office/word/2010/wordml" xmlns:w15="http://schemas.microsoft.com/office/word/2012/wordml" xmlns:w16se="http://schemas.microsoft.com/office/word/2015/wordml/symex" xmlns:wpg="http://schemas.microsoft.com/office/word/2010/wordprocessingGroup" xmlns:wpi="http://schemas.microsoft.com/office/word/2010/wordprocessingInk" xmlns:wne="http://schemas.microsoft.com/office/word/2006/wordml" xmlns:wps="http://schemas.microsoft.com/office/word/2010/wordprocessingShape" mc:Ignorable="w14 w15 w16se wp14">
   <w:abstractNum w:abstractNumId="0" w15:restartNumberingAfterBreak="0">
     <w:nsid w:val="03255DE8"/>
     <w:multiLevelType w:val="hybridMultilevel"/>
@@ -9796,7 +9770,7 @@
     <w:lvl w:ilvl="0" w:tplc="A0E28166">
       <w:start w:val="1"/>
       <w:numFmt w:val="decimal"/>
-      <w:pStyle w:val="2"/>
+      <w:pStyle w:val="Heading2"/>
       <w:lvlText w:val="%1."/>
       <w:lvlJc w:val="left"/>
       <w:pPr>
@@ -14189,34 +14163,34 @@
       </w:rPr>
     </w:lvl>
   </w:abstractNum>
-  <w:num w:numId="1" w16cid:durableId="1864634409">
+  <w:num w:numId="1">
     <w:abstractNumId w:val="1"/>
   </w:num>
-  <w:num w:numId="2" w16cid:durableId="1781877054">
+  <w:num w:numId="2">
     <w:abstractNumId w:val="46"/>
   </w:num>
-  <w:num w:numId="3" w16cid:durableId="1130512383">
+  <w:num w:numId="3">
     <w:abstractNumId w:val="10"/>
   </w:num>
-  <w:num w:numId="4" w16cid:durableId="1607031788">
+  <w:num w:numId="4">
     <w:abstractNumId w:val="28"/>
   </w:num>
-  <w:num w:numId="5" w16cid:durableId="1664047170">
+  <w:num w:numId="5">
     <w:abstractNumId w:val="29"/>
   </w:num>
-  <w:num w:numId="6" w16cid:durableId="1712460532">
+  <w:num w:numId="6">
     <w:abstractNumId w:val="33"/>
   </w:num>
-  <w:num w:numId="7" w16cid:durableId="547913694">
+  <w:num w:numId="7">
     <w:abstractNumId w:val="4"/>
   </w:num>
-  <w:num w:numId="8" w16cid:durableId="700977808">
+  <w:num w:numId="8">
     <w:abstractNumId w:val="9"/>
   </w:num>
-  <w:num w:numId="9" w16cid:durableId="1065300484">
+  <w:num w:numId="9">
     <w:abstractNumId w:val="25"/>
   </w:num>
-  <w:num w:numId="10" w16cid:durableId="1252668166">
+  <w:num w:numId="10">
     <w:abstractNumId w:val="14"/>
     <w:lvlOverride w:ilvl="0">
       <w:startOverride w:val="1"/>
@@ -14246,122 +14220,122 @@
       <w:startOverride w:val="1"/>
     </w:lvlOverride>
   </w:num>
-  <w:num w:numId="11" w16cid:durableId="1263880671">
+  <w:num w:numId="11">
     <w:abstractNumId w:val="5"/>
   </w:num>
-  <w:num w:numId="12" w16cid:durableId="222722431">
+  <w:num w:numId="12">
     <w:abstractNumId w:val="20"/>
   </w:num>
-  <w:num w:numId="13" w16cid:durableId="22488150">
+  <w:num w:numId="13">
     <w:abstractNumId w:val="2"/>
   </w:num>
-  <w:num w:numId="14" w16cid:durableId="1737194375">
+  <w:num w:numId="14">
     <w:abstractNumId w:val="32"/>
   </w:num>
-  <w:num w:numId="15" w16cid:durableId="1590771937">
+  <w:num w:numId="15">
     <w:abstractNumId w:val="11"/>
   </w:num>
-  <w:num w:numId="16" w16cid:durableId="1291476902">
+  <w:num w:numId="16">
     <w:abstractNumId w:val="37"/>
   </w:num>
-  <w:num w:numId="17" w16cid:durableId="1226648680">
+  <w:num w:numId="17">
     <w:abstractNumId w:val="27"/>
   </w:num>
-  <w:num w:numId="18" w16cid:durableId="1938826381">
+  <w:num w:numId="18">
     <w:abstractNumId w:val="42"/>
   </w:num>
-  <w:num w:numId="19" w16cid:durableId="1477841620">
+  <w:num w:numId="19">
     <w:abstractNumId w:val="34"/>
   </w:num>
-  <w:num w:numId="20" w16cid:durableId="1887175134">
+  <w:num w:numId="20">
     <w:abstractNumId w:val="19"/>
   </w:num>
-  <w:num w:numId="21" w16cid:durableId="1356465113">
+  <w:num w:numId="21">
     <w:abstractNumId w:val="31"/>
   </w:num>
-  <w:num w:numId="22" w16cid:durableId="1712925957">
+  <w:num w:numId="22">
     <w:abstractNumId w:val="13"/>
   </w:num>
-  <w:num w:numId="23" w16cid:durableId="967278409">
+  <w:num w:numId="23">
     <w:abstractNumId w:val="16"/>
   </w:num>
-  <w:num w:numId="24" w16cid:durableId="1448574965">
+  <w:num w:numId="24">
     <w:abstractNumId w:val="3"/>
   </w:num>
-  <w:num w:numId="25" w16cid:durableId="385296684">
+  <w:num w:numId="25">
     <w:abstractNumId w:val="8"/>
   </w:num>
-  <w:num w:numId="26" w16cid:durableId="496964148">
+  <w:num w:numId="26">
     <w:abstractNumId w:val="17"/>
   </w:num>
-  <w:num w:numId="27" w16cid:durableId="1750886422">
+  <w:num w:numId="27">
     <w:abstractNumId w:val="36"/>
   </w:num>
-  <w:num w:numId="28" w16cid:durableId="955790061">
+  <w:num w:numId="28">
     <w:abstractNumId w:val="18"/>
   </w:num>
-  <w:num w:numId="29" w16cid:durableId="2121409919">
+  <w:num w:numId="29">
     <w:abstractNumId w:val="41"/>
   </w:num>
-  <w:num w:numId="30" w16cid:durableId="189223762">
+  <w:num w:numId="30">
     <w:abstractNumId w:val="22"/>
   </w:num>
-  <w:num w:numId="31" w16cid:durableId="1115372933">
+  <w:num w:numId="31">
     <w:abstractNumId w:val="12"/>
   </w:num>
-  <w:num w:numId="32" w16cid:durableId="360472714">
+  <w:num w:numId="32">
     <w:abstractNumId w:val="35"/>
   </w:num>
-  <w:num w:numId="33" w16cid:durableId="1293246058">
+  <w:num w:numId="33">
     <w:abstractNumId w:val="38"/>
   </w:num>
-  <w:num w:numId="34" w16cid:durableId="1687831892">
+  <w:num w:numId="34">
     <w:abstractNumId w:val="24"/>
   </w:num>
-  <w:num w:numId="35" w16cid:durableId="767652915">
+  <w:num w:numId="35">
     <w:abstractNumId w:val="40"/>
   </w:num>
-  <w:num w:numId="36" w16cid:durableId="1649819589">
+  <w:num w:numId="36">
     <w:abstractNumId w:val="7"/>
   </w:num>
-  <w:num w:numId="37" w16cid:durableId="847452885">
+  <w:num w:numId="37">
     <w:abstractNumId w:val="23"/>
   </w:num>
-  <w:num w:numId="38" w16cid:durableId="18511795">
+  <w:num w:numId="38">
     <w:abstractNumId w:val="15"/>
   </w:num>
-  <w:num w:numId="39" w16cid:durableId="1178233023">
+  <w:num w:numId="39">
     <w:abstractNumId w:val="30"/>
   </w:num>
-  <w:num w:numId="40" w16cid:durableId="2057312111">
+  <w:num w:numId="40">
     <w:abstractNumId w:val="44"/>
   </w:num>
-  <w:num w:numId="41" w16cid:durableId="1220749648">
+  <w:num w:numId="41">
     <w:abstractNumId w:val="45"/>
   </w:num>
-  <w:num w:numId="42" w16cid:durableId="91097068">
+  <w:num w:numId="42">
     <w:abstractNumId w:val="26"/>
   </w:num>
-  <w:num w:numId="43" w16cid:durableId="195049182">
+  <w:num w:numId="43">
     <w:abstractNumId w:val="43"/>
   </w:num>
-  <w:num w:numId="44" w16cid:durableId="1217887508">
+  <w:num w:numId="44">
     <w:abstractNumId w:val="21"/>
   </w:num>
-  <w:num w:numId="45" w16cid:durableId="986667761">
+  <w:num w:numId="45">
     <w:abstractNumId w:val="6"/>
   </w:num>
-  <w:num w:numId="46" w16cid:durableId="1254243485">
+  <w:num w:numId="46">
     <w:abstractNumId w:val="39"/>
   </w:num>
-  <w:num w:numId="47" w16cid:durableId="335309618">
+  <w:num w:numId="47">
     <w:abstractNumId w:val="0"/>
   </w:num>
 </w:numbering>
 </file>
 
 <file path=word/styles.xml><?xml version="1.0" encoding="utf-8"?>
-<w:styles xmlns:mc="http://schemas.openxmlformats.org/markup-compatibility/2006" xmlns:r="http://schemas.openxmlformats.org/officeDocument/2006/relationships" xmlns:w="http://schemas.openxmlformats.org/wordprocessingml/2006/main" xmlns:w14="http://schemas.microsoft.com/office/word/2010/wordml" xmlns:w15="http://schemas.microsoft.com/office/word/2012/wordml" xmlns:w16cex="http://schemas.microsoft.com/office/word/2018/wordml/cex" xmlns:w16cid="http://schemas.microsoft.com/office/word/2016/wordml/cid" xmlns:w16="http://schemas.microsoft.com/office/word/2018/wordml" xmlns:w16sdtdh="http://schemas.microsoft.com/office/word/2020/wordml/sdtdatahash" xmlns:w16se="http://schemas.microsoft.com/office/word/2015/wordml/symex" mc:Ignorable="w14 w15 w16se w16cid w16 w16cex w16sdtdh">
+<w:styles xmlns:mc="http://schemas.openxmlformats.org/markup-compatibility/2006" xmlns:r="http://schemas.openxmlformats.org/officeDocument/2006/relationships" xmlns:w="http://schemas.openxmlformats.org/wordprocessingml/2006/main" xmlns:w14="http://schemas.microsoft.com/office/word/2010/wordml" xmlns:w15="http://schemas.microsoft.com/office/word/2012/wordml" xmlns:w16se="http://schemas.microsoft.com/office/word/2015/wordml/symex" mc:Ignorable="w14 w15 w16se">
   <w:docDefaults>
     <w:rPrDefault>
       <w:rPr>
@@ -14377,7 +14351,7 @@
       </w:pPr>
     </w:pPrDefault>
   </w:docDefaults>
-  <w:latentStyles w:defLockedState="0" w:defUIPriority="99" w:defSemiHidden="0" w:defUnhideWhenUsed="0" w:defQFormat="0" w:count="376">
+  <w:latentStyles w:defLockedState="0" w:defUIPriority="99" w:defSemiHidden="0" w:defUnhideWhenUsed="0" w:defQFormat="0" w:count="371">
     <w:lsdException w:name="Normal" w:uiPriority="0" w:qFormat="1"/>
     <w:lsdException w:name="heading 1" w:uiPriority="9" w:qFormat="1"/>
     <w:lsdException w:name="heading 2" w:semiHidden="1" w:uiPriority="9" w:unhideWhenUsed="1" w:qFormat="1"/>
@@ -14749,13 +14723,8 @@
     <w:lsdException w:name="List Table 5 Dark Accent 6" w:uiPriority="50"/>
     <w:lsdException w:name="List Table 6 Colorful Accent 6" w:uiPriority="51"/>
     <w:lsdException w:name="List Table 7 Colorful Accent 6" w:uiPriority="52"/>
-    <w:lsdException w:name="Mention" w:semiHidden="1" w:unhideWhenUsed="1"/>
-    <w:lsdException w:name="Smart Hyperlink" w:semiHidden="1" w:unhideWhenUsed="1"/>
-    <w:lsdException w:name="Hashtag" w:semiHidden="1" w:unhideWhenUsed="1"/>
-    <w:lsdException w:name="Unresolved Mention" w:semiHidden="1" w:unhideWhenUsed="1"/>
-    <w:lsdException w:name="Smart Link" w:semiHidden="1" w:unhideWhenUsed="1"/>
   </w:latentStyles>
-  <w:style w:type="paragraph" w:default="1" w:styleId="a">
+  <w:style w:type="paragraph" w:default="1" w:styleId="Normal">
     <w:name w:val="Normal"/>
     <w:qFormat/>
     <w:rsid w:val="008063E1"/>
@@ -14763,11 +14732,11 @@
       <w:spacing w:before="80" w:after="120"/>
     </w:pPr>
   </w:style>
-  <w:style w:type="paragraph" w:styleId="1">
+  <w:style w:type="paragraph" w:styleId="Heading1">
     <w:name w:val="heading 1"/>
-    <w:basedOn w:val="a"/>
-    <w:next w:val="a"/>
-    <w:link w:val="10"/>
+    <w:basedOn w:val="Normal"/>
+    <w:next w:val="Normal"/>
+    <w:link w:val="Heading1Char"/>
     <w:uiPriority w:val="9"/>
     <w:qFormat/>
     <w:rsid w:val="009254B7"/>
@@ -14785,11 +14754,11 @@
       <w:szCs w:val="32"/>
     </w:rPr>
   </w:style>
-  <w:style w:type="paragraph" w:styleId="2">
+  <w:style w:type="paragraph" w:styleId="Heading2">
     <w:name w:val="heading 2"/>
-    <w:basedOn w:val="a"/>
-    <w:next w:val="a"/>
-    <w:link w:val="20"/>
+    <w:basedOn w:val="Normal"/>
+    <w:next w:val="Normal"/>
+    <w:link w:val="Heading2Char"/>
     <w:uiPriority w:val="9"/>
     <w:qFormat/>
     <w:rsid w:val="006E55B4"/>
@@ -14811,11 +14780,11 @@
       <w:szCs w:val="36"/>
     </w:rPr>
   </w:style>
-  <w:style w:type="paragraph" w:styleId="3">
+  <w:style w:type="paragraph" w:styleId="Heading3">
     <w:name w:val="heading 3"/>
-    <w:basedOn w:val="a"/>
-    <w:next w:val="a"/>
-    <w:link w:val="30"/>
+    <w:basedOn w:val="Normal"/>
+    <w:next w:val="Normal"/>
+    <w:link w:val="Heading3Char"/>
     <w:uiPriority w:val="9"/>
     <w:unhideWhenUsed/>
     <w:qFormat/>
@@ -14834,11 +14803,11 @@
       <w:szCs w:val="32"/>
     </w:rPr>
   </w:style>
-  <w:style w:type="paragraph" w:styleId="4">
+  <w:style w:type="paragraph" w:styleId="Heading4">
     <w:name w:val="heading 4"/>
-    <w:basedOn w:val="a"/>
-    <w:next w:val="a"/>
-    <w:link w:val="40"/>
+    <w:basedOn w:val="Normal"/>
+    <w:next w:val="Normal"/>
+    <w:link w:val="Heading4Char"/>
     <w:uiPriority w:val="9"/>
     <w:unhideWhenUsed/>
     <w:qFormat/>
@@ -14857,11 +14826,11 @@
       <w:sz w:val="28"/>
     </w:rPr>
   </w:style>
-  <w:style w:type="paragraph" w:styleId="5">
+  <w:style w:type="paragraph" w:styleId="Heading5">
     <w:name w:val="heading 5"/>
-    <w:basedOn w:val="a"/>
-    <w:next w:val="a"/>
-    <w:link w:val="50"/>
+    <w:basedOn w:val="Normal"/>
+    <w:next w:val="Normal"/>
+    <w:link w:val="Heading5Char"/>
     <w:uiPriority w:val="9"/>
     <w:semiHidden/>
     <w:unhideWhenUsed/>
@@ -14879,13 +14848,13 @@
       <w:color w:val="B2500E"/>
     </w:rPr>
   </w:style>
-  <w:style w:type="character" w:default="1" w:styleId="a0">
+  <w:style w:type="character" w:default="1" w:styleId="DefaultParagraphFont">
     <w:name w:val="Default Paragraph Font"/>
     <w:uiPriority w:val="1"/>
     <w:semiHidden/>
     <w:unhideWhenUsed/>
   </w:style>
-  <w:style w:type="table" w:default="1" w:styleId="a1">
+  <w:style w:type="table" w:default="1" w:styleId="TableNormal">
     <w:name w:val="Normal Table"/>
     <w:uiPriority w:val="99"/>
     <w:semiHidden/>
@@ -14900,16 +14869,16 @@
       </w:tblCellMar>
     </w:tblPr>
   </w:style>
-  <w:style w:type="numbering" w:default="1" w:styleId="a2">
+  <w:style w:type="numbering" w:default="1" w:styleId="NoList">
     <w:name w:val="No List"/>
     <w:uiPriority w:val="99"/>
     <w:semiHidden/>
     <w:unhideWhenUsed/>
   </w:style>
-  <w:style w:type="paragraph" w:styleId="a3">
+  <w:style w:type="paragraph" w:styleId="Header">
     <w:name w:val="header"/>
-    <w:basedOn w:val="a"/>
-    <w:link w:val="a4"/>
+    <w:basedOn w:val="Normal"/>
+    <w:link w:val="HeaderChar"/>
     <w:uiPriority w:val="99"/>
     <w:unhideWhenUsed/>
     <w:rsid w:val="008068A2"/>
@@ -14921,17 +14890,17 @@
       <w:spacing w:after="0" w:line="240" w:lineRule="auto"/>
     </w:pPr>
   </w:style>
-  <w:style w:type="character" w:customStyle="1" w:styleId="a4">
-    <w:name w:val="Горен колонтитул Знак"/>
-    <w:basedOn w:val="a0"/>
-    <w:link w:val="a3"/>
+  <w:style w:type="character" w:customStyle="1" w:styleId="HeaderChar">
+    <w:name w:val="Header Char"/>
+    <w:basedOn w:val="DefaultParagraphFont"/>
+    <w:link w:val="Header"/>
     <w:uiPriority w:val="99"/>
     <w:rsid w:val="008068A2"/>
   </w:style>
-  <w:style w:type="paragraph" w:styleId="a5">
+  <w:style w:type="paragraph" w:styleId="Footer">
     <w:name w:val="footer"/>
-    <w:basedOn w:val="a"/>
-    <w:link w:val="a6"/>
+    <w:basedOn w:val="Normal"/>
+    <w:link w:val="FooterChar"/>
     <w:uiPriority w:val="99"/>
     <w:unhideWhenUsed/>
     <w:rsid w:val="008068A2"/>
@@ -14943,17 +14912,17 @@
       <w:spacing w:after="0" w:line="240" w:lineRule="auto"/>
     </w:pPr>
   </w:style>
-  <w:style w:type="character" w:customStyle="1" w:styleId="a6">
-    <w:name w:val="Долен колонтитул Знак"/>
-    <w:basedOn w:val="a0"/>
-    <w:link w:val="a5"/>
+  <w:style w:type="character" w:customStyle="1" w:styleId="FooterChar">
+    <w:name w:val="Footer Char"/>
+    <w:basedOn w:val="DefaultParagraphFont"/>
+    <w:link w:val="Footer"/>
     <w:uiPriority w:val="99"/>
     <w:rsid w:val="008068A2"/>
   </w:style>
-  <w:style w:type="paragraph" w:styleId="a7">
+  <w:style w:type="paragraph" w:styleId="BalloonText">
     <w:name w:val="Balloon Text"/>
-    <w:basedOn w:val="a"/>
-    <w:link w:val="a8"/>
+    <w:basedOn w:val="Normal"/>
+    <w:link w:val="BalloonTextChar"/>
     <w:uiPriority w:val="99"/>
     <w:semiHidden/>
     <w:unhideWhenUsed/>
@@ -14967,10 +14936,10 @@
       <w:szCs w:val="16"/>
     </w:rPr>
   </w:style>
-  <w:style w:type="character" w:customStyle="1" w:styleId="a8">
-    <w:name w:val="Изнесен текст Знак"/>
-    <w:basedOn w:val="a0"/>
-    <w:link w:val="a7"/>
+  <w:style w:type="character" w:customStyle="1" w:styleId="BalloonTextChar">
+    <w:name w:val="Balloon Text Char"/>
+    <w:basedOn w:val="DefaultParagraphFont"/>
+    <w:link w:val="BalloonText"/>
     <w:uiPriority w:val="99"/>
     <w:semiHidden/>
     <w:rsid w:val="00564D7B"/>
@@ -14980,9 +14949,9 @@
       <w:szCs w:val="16"/>
     </w:rPr>
   </w:style>
-  <w:style w:type="character" w:styleId="a9">
+  <w:style w:type="character" w:styleId="Hyperlink">
     <w:name w:val="Hyperlink"/>
-    <w:basedOn w:val="a0"/>
+    <w:basedOn w:val="DefaultParagraphFont"/>
     <w:uiPriority w:val="99"/>
     <w:unhideWhenUsed/>
     <w:rsid w:val="0079324A"/>
@@ -14991,10 +14960,10 @@
       <w:u w:val="single"/>
     </w:rPr>
   </w:style>
-  <w:style w:type="character" w:customStyle="1" w:styleId="10">
-    <w:name w:val="Заглавие 1 Знак"/>
-    <w:basedOn w:val="a0"/>
-    <w:link w:val="1"/>
+  <w:style w:type="character" w:customStyle="1" w:styleId="Heading1Char">
+    <w:name w:val="Heading 1 Char"/>
+    <w:basedOn w:val="DefaultParagraphFont"/>
+    <w:link w:val="Heading1"/>
     <w:uiPriority w:val="9"/>
     <w:rsid w:val="009254B7"/>
     <w:rPr>
@@ -15005,10 +14974,10 @@
       <w:szCs w:val="32"/>
     </w:rPr>
   </w:style>
-  <w:style w:type="character" w:customStyle="1" w:styleId="20">
-    <w:name w:val="Заглавие 2 Знак"/>
-    <w:basedOn w:val="a0"/>
-    <w:link w:val="2"/>
+  <w:style w:type="character" w:customStyle="1" w:styleId="Heading2Char">
+    <w:name w:val="Heading 2 Char"/>
+    <w:basedOn w:val="DefaultParagraphFont"/>
+    <w:link w:val="Heading2"/>
     <w:uiPriority w:val="9"/>
     <w:rsid w:val="006E55B4"/>
     <w:rPr>
@@ -15020,9 +14989,9 @@
       <w:szCs w:val="36"/>
     </w:rPr>
   </w:style>
-  <w:style w:type="paragraph" w:styleId="aa">
+  <w:style w:type="paragraph" w:styleId="NormalWeb">
     <w:name w:val="Normal (Web)"/>
-    <w:basedOn w:val="a"/>
+    <w:basedOn w:val="Normal"/>
     <w:uiPriority w:val="99"/>
     <w:semiHidden/>
     <w:unhideWhenUsed/>
@@ -15036,9 +15005,9 @@
       <w:szCs w:val="24"/>
     </w:rPr>
   </w:style>
-  <w:style w:type="character" w:styleId="ab">
+  <w:style w:type="character" w:styleId="Strong">
     <w:name w:val="Strong"/>
-    <w:basedOn w:val="a0"/>
+    <w:basedOn w:val="DefaultParagraphFont"/>
     <w:uiPriority w:val="22"/>
     <w:qFormat/>
     <w:rsid w:val="00524789"/>
@@ -15047,10 +15016,10 @@
       <w:bCs/>
     </w:rPr>
   </w:style>
-  <w:style w:type="character" w:customStyle="1" w:styleId="30">
-    <w:name w:val="Заглавие 3 Знак"/>
-    <w:basedOn w:val="a0"/>
-    <w:link w:val="3"/>
+  <w:style w:type="character" w:customStyle="1" w:styleId="Heading3Char">
+    <w:name w:val="Heading 3 Char"/>
+    <w:basedOn w:val="DefaultParagraphFont"/>
+    <w:link w:val="Heading3"/>
     <w:uiPriority w:val="9"/>
     <w:rsid w:val="008C5930"/>
     <w:rPr>
@@ -15061,10 +15030,10 @@
       <w:szCs w:val="32"/>
     </w:rPr>
   </w:style>
-  <w:style w:type="character" w:customStyle="1" w:styleId="40">
-    <w:name w:val="Заглавие 4 Знак"/>
-    <w:basedOn w:val="a0"/>
-    <w:link w:val="4"/>
+  <w:style w:type="character" w:customStyle="1" w:styleId="Heading4Char">
+    <w:name w:val="Heading 4 Char"/>
+    <w:basedOn w:val="DefaultParagraphFont"/>
+    <w:link w:val="Heading4"/>
     <w:uiPriority w:val="9"/>
     <w:rsid w:val="008C5930"/>
     <w:rPr>
@@ -15075,10 +15044,10 @@
       <w:sz w:val="28"/>
     </w:rPr>
   </w:style>
-  <w:style w:type="paragraph" w:styleId="ac">
+  <w:style w:type="paragraph" w:styleId="ListParagraph">
     <w:name w:val="List Paragraph"/>
-    <w:basedOn w:val="a"/>
-    <w:link w:val="ad"/>
+    <w:basedOn w:val="Normal"/>
+    <w:link w:val="ListParagraphChar"/>
     <w:uiPriority w:val="34"/>
     <w:qFormat/>
     <w:rsid w:val="008617B5"/>
@@ -15087,9 +15056,9 @@
       <w:contextualSpacing/>
     </w:pPr>
   </w:style>
-  <w:style w:type="character" w:styleId="ae">
+  <w:style w:type="character" w:styleId="FollowedHyperlink">
     <w:name w:val="FollowedHyperlink"/>
-    <w:basedOn w:val="a0"/>
+    <w:basedOn w:val="DefaultParagraphFont"/>
     <w:uiPriority w:val="99"/>
     <w:semiHidden/>
     <w:unhideWhenUsed/>
@@ -15099,10 +15068,10 @@
       <w:u w:val="single"/>
     </w:rPr>
   </w:style>
-  <w:style w:type="character" w:customStyle="1" w:styleId="50">
-    <w:name w:val="Заглавие 5 Знак"/>
-    <w:basedOn w:val="a0"/>
-    <w:link w:val="5"/>
+  <w:style w:type="character" w:customStyle="1" w:styleId="Heading5Char">
+    <w:name w:val="Heading 5 Char"/>
+    <w:basedOn w:val="DefaultParagraphFont"/>
+    <w:link w:val="Heading5"/>
     <w:uiPriority w:val="9"/>
     <w:semiHidden/>
     <w:rsid w:val="008C5930"/>
@@ -15114,7 +15083,7 @@
   </w:style>
   <w:style w:type="paragraph" w:customStyle="1" w:styleId="Code">
     <w:name w:val="Code"/>
-    <w:basedOn w:val="a"/>
+    <w:basedOn w:val="Normal"/>
     <w:link w:val="CodeChar"/>
     <w:qFormat/>
     <w:rsid w:val="008063E1"/>
@@ -15126,7 +15095,7 @@
   </w:style>
   <w:style w:type="character" w:customStyle="1" w:styleId="CodeChar">
     <w:name w:val="Code Char"/>
-    <w:basedOn w:val="a0"/>
+    <w:basedOn w:val="DefaultParagraphFont"/>
     <w:link w:val="Code"/>
     <w:rsid w:val="008063E1"/>
     <w:rPr>
@@ -15135,9 +15104,9 @@
       <w:noProof/>
     </w:rPr>
   </w:style>
-  <w:style w:type="table" w:styleId="af">
+  <w:style w:type="table" w:styleId="TableGrid">
     <w:name w:val="Table Grid"/>
-    <w:basedOn w:val="a1"/>
+    <w:basedOn w:val="TableNormal"/>
     <w:uiPriority w:val="59"/>
     <w:rsid w:val="00763912"/>
     <w:pPr>
@@ -15156,12 +15125,12 @@
   </w:style>
   <w:style w:type="character" w:customStyle="1" w:styleId="tgc">
     <w:name w:val="_tgc"/>
-    <w:basedOn w:val="a0"/>
+    <w:basedOn w:val="DefaultParagraphFont"/>
     <w:rsid w:val="00D8395C"/>
   </w:style>
   <w:style w:type="paragraph" w:customStyle="1" w:styleId="Index">
     <w:name w:val="Index"/>
-    <w:basedOn w:val="a"/>
+    <w:basedOn w:val="Normal"/>
     <w:qFormat/>
     <w:rsid w:val="005054C7"/>
     <w:pPr>
@@ -15172,17 +15141,17 @@
       <w:rFonts w:cs="FreeSans"/>
     </w:rPr>
   </w:style>
-  <w:style w:type="character" w:customStyle="1" w:styleId="ad">
-    <w:name w:val="Списък на абзаци Знак"/>
-    <w:basedOn w:val="a0"/>
-    <w:link w:val="ac"/>
+  <w:style w:type="character" w:customStyle="1" w:styleId="ListParagraphChar">
+    <w:name w:val="List Paragraph Char"/>
+    <w:basedOn w:val="DefaultParagraphFont"/>
+    <w:link w:val="ListParagraph"/>
     <w:uiPriority w:val="34"/>
     <w:qFormat/>
     <w:rsid w:val="005054C7"/>
   </w:style>
   <w:style w:type="character" w:customStyle="1" w:styleId="InternetLink">
     <w:name w:val="Internet Link"/>
-    <w:basedOn w:val="a0"/>
+    <w:basedOn w:val="DefaultParagraphFont"/>
     <w:uiPriority w:val="99"/>
     <w:unhideWhenUsed/>
     <w:rsid w:val="005054C7"/>
@@ -15191,9 +15160,9 @@
       <w:u w:val="single"/>
     </w:rPr>
   </w:style>
-  <w:style w:type="character" w:styleId="af0">
+  <w:style w:type="character" w:customStyle="1" w:styleId="UnresolvedMention">
     <w:name w:val="Unresolved Mention"/>
-    <w:basedOn w:val="a0"/>
+    <w:basedOn w:val="DefaultParagraphFont"/>
     <w:uiPriority w:val="99"/>
     <w:semiHidden/>
     <w:unhideWhenUsed/>
@@ -15205,7 +15174,7 @@
   </w:style>
   <w:style w:type="paragraph" w:customStyle="1" w:styleId="code-line">
     <w:name w:val="code-line"/>
-    <w:basedOn w:val="a"/>
+    <w:basedOn w:val="Normal"/>
     <w:rsid w:val="00705B4F"/>
     <w:pPr>
       <w:spacing w:before="100" w:beforeAutospacing="1" w:after="100" w:afterAutospacing="1" w:line="240" w:lineRule="auto"/>
@@ -15510,7 +15479,7 @@
 </file>
 
 <file path=customXml/itemProps1.xml><?xml version="1.0" encoding="utf-8"?>
-<ds:datastoreItem xmlns:ds="http://schemas.openxmlformats.org/officeDocument/2006/customXml" ds:itemID="{CAA58564-B5AB-42D2-B37C-73443178E95B}">
+<ds:datastoreItem xmlns:ds="http://schemas.openxmlformats.org/officeDocument/2006/customXml" ds:itemID="{545FD7DD-3158-4DF8-B057-4E21B6F9FEE0}">
   <ds:schemaRefs>
     <ds:schemaRef ds:uri="http://schemas.openxmlformats.org/officeDocument/2006/bibliography"/>
   </ds:schemaRefs>

</xml_diff>